<commit_message>
Update S3_CRCB_SPEV306_cinétique chimique réactivité chimie biologique.docx
</commit_message>
<xml_diff>
--- a/L2/S3_CRCB_SPEV306_cinétique chimique réactivité chimie biologique.docx
+++ b/L2/S3_CRCB_SPEV306_cinétique chimique réactivité chimie biologique.docx
@@ -188,14 +188,23 @@
     <w:p>
       <w:pPr>
         <w:rPr>
-          <w:rFonts w:eastAsiaTheme="minorEastAsia"/>
-        </w:rPr>
-      </w:pPr>
-      <w:r>
-        <w:rPr>
-          <w:rFonts w:eastAsiaTheme="minorEastAsia"/>
-        </w:rPr>
-        <w:t>Charge Formelle à la répartition des électrons.</w:t>
+          <w:rFonts w:ascii="Segoe UI" w:hAnsi="Segoe UI" w:cs="Segoe UI"/>
+          <w:sz w:val="18"/>
+          <w:szCs w:val="18"/>
+          <w:lang w:eastAsia="fr-FR"/>
+        </w:rPr>
+      </w:pPr>
+      <w:r>
+        <w:rPr>
+          <w:rStyle w:val="Accentuation"/>
+        </w:rPr>
+        <w:t xml:space="preserve">Force motrice </w:t>
+      </w:r>
+      <w:r>
+        <w:rPr>
+          <w:lang w:eastAsia="fr-FR"/>
+        </w:rPr>
+        <w:t>étape irréversible qui permet de favoriser la réaction dans un sens. Par exemple, lorsqu’une réaction produit un gaz c’est à dire la production d’une molécule qui quitte le système. </w:t>
       </w:r>
     </w:p>
     <w:p>
@@ -325,7 +334,70 @@
         <w:rPr>
           <w:rFonts w:eastAsiaTheme="minorEastAsia"/>
         </w:rPr>
-        <w:t xml:space="preserve"> réaction acido-basique intra moléculaire. </w:t>
+        <w:t xml:space="preserve"> réaction acido-basique intra moléculaire qui fait intervenir un intermédiaire réactionnel. Elle est souvent représenter comme une réaction de tautomérie (le mécanisme ne fait pas apparaitre l’intermédiaire).</w:t>
+      </w:r>
+    </w:p>
+    <w:p>
+      <w:pPr>
+        <w:rPr>
+          <w:rFonts w:ascii="Segoe UI" w:hAnsi="Segoe UI" w:cs="Segoe UI"/>
+          <w:sz w:val="18"/>
+          <w:szCs w:val="18"/>
+          <w:lang w:eastAsia="fr-FR"/>
+        </w:rPr>
+      </w:pPr>
+      <w:r>
+        <w:rPr>
+          <w:rStyle w:val="Accentuation"/>
+        </w:rPr>
+        <w:t>T</w:t>
+      </w:r>
+      <w:r>
+        <w:rPr>
+          <w:rStyle w:val="Accentuation"/>
+        </w:rPr>
+        <w:t>automérie</w:t>
+      </w:r>
+      <w:r>
+        <w:rPr>
+          <w:lang w:eastAsia="fr-FR"/>
+        </w:rPr>
+        <w:t xml:space="preserve"> </w:t>
+      </w:r>
+      <w:r>
+        <w:rPr>
+          <w:lang w:eastAsia="fr-FR"/>
+        </w:rPr>
+        <w:t>réaction acide base intra-intramoléculaire. Elle a lieu uniquement entre les</w:t>
+      </w:r>
+      <w:r>
+        <w:rPr>
+          <w:lang w:eastAsia="fr-FR"/>
+        </w:rPr>
+        <w:t xml:space="preserve"> atomes </w:t>
+      </w:r>
+      <w:r>
+        <w:rPr>
+          <w:lang w:eastAsia="fr-FR"/>
+        </w:rPr>
+        <w:t xml:space="preserve">formant quatre </w:t>
+      </w:r>
+      <w:r>
+        <w:rPr>
+          <w:lang w:eastAsia="fr-FR"/>
+        </w:rPr>
+        <w:t>liaisons. </w:t>
+      </w:r>
+    </w:p>
+    <w:p>
+      <w:r>
+        <w:rPr>
+          <w:rStyle w:val="Accentuation"/>
+        </w:rPr>
+        <w:t>Transposition</w:t>
+      </w:r>
+      <w:r>
+        <w:t> déplacement d’une partie de la molécule.</w:t>
       </w:r>
     </w:p>
     <w:p>
@@ -352,7 +424,7 @@
         <w:rPr>
           <w:rFonts w:eastAsiaTheme="minorEastAsia"/>
         </w:rPr>
-        <w:t>La dissolution dépend de deux phénomes :</w:t>
+        <w:t>La dissolution dépend de deux phénomènes :</w:t>
       </w:r>
     </w:p>
     <w:p>
@@ -490,19 +562,6 @@
         <w:rPr>
           <w:rFonts w:eastAsiaTheme="minorEastAsia"/>
         </w:rPr>
-        <w:t xml:space="preserve">Les atomes les plus </w:t>
-      </w:r>
-    </w:p>
-    <w:p>
-      <w:pPr>
-        <w:rPr>
-          <w:rFonts w:eastAsiaTheme="minorEastAsia"/>
-        </w:rPr>
-      </w:pPr>
-      <w:r>
-        <w:rPr>
-          <w:rFonts w:eastAsiaTheme="minorEastAsia"/>
-        </w:rPr>
         <w:t>Tableau périodique des atomes les plus présent en biologie :</w:t>
       </w:r>
     </w:p>
@@ -522,13 +581,13 @@
         <w:tblLook w:val="04A0" w:firstRow="1" w:lastRow="0" w:firstColumn="1" w:lastColumn="0" w:noHBand="0" w:noVBand="1"/>
       </w:tblPr>
       <w:tblGrid>
-        <w:gridCol w:w="1269"/>
-        <w:gridCol w:w="1539"/>
-        <w:gridCol w:w="309"/>
-        <w:gridCol w:w="829"/>
-        <w:gridCol w:w="1291"/>
-        <w:gridCol w:w="1136"/>
-        <w:gridCol w:w="972"/>
+        <w:gridCol w:w="1277"/>
+        <w:gridCol w:w="1553"/>
+        <w:gridCol w:w="311"/>
+        <w:gridCol w:w="831"/>
+        <w:gridCol w:w="1300"/>
+        <w:gridCol w:w="1091"/>
+        <w:gridCol w:w="982"/>
       </w:tblGrid>
       <w:tr>
         <w:tc>
@@ -548,7 +607,13 @@
               <w:pStyle w:val="Sansinterligne"/>
             </w:pPr>
             <w:r>
-              <w:t>1H</w:t>
+              <w:rPr>
+                <w:vertAlign w:val="superscript"/>
+              </w:rPr>
+              <w:t>1</w:t>
+            </w:r>
+            <w:r>
+              <w:t>H</w:t>
             </w:r>
           </w:p>
           <w:p>
@@ -768,7 +833,13 @@
               <w:pStyle w:val="Sansinterligne"/>
             </w:pPr>
             <w:r>
-              <w:t>6C </w:t>
+              <w:rPr>
+                <w:vertAlign w:val="superscript"/>
+              </w:rPr>
+              <w:t>6</w:t>
+            </w:r>
+            <w:r>
+              <w:t>C </w:t>
             </w:r>
           </w:p>
           <w:p>
@@ -797,7 +868,13 @@
               <w:pStyle w:val="Sansinterligne"/>
             </w:pPr>
             <w:r>
-              <w:t xml:space="preserve">7N </w:t>
+              <w:rPr>
+                <w:vertAlign w:val="superscript"/>
+              </w:rPr>
+              <w:t>7</w:t>
+            </w:r>
+            <w:r>
+              <w:t xml:space="preserve">N </w:t>
             </w:r>
           </w:p>
           <w:p>
@@ -826,7 +903,21 @@
               <w:pStyle w:val="Sansinterligne"/>
             </w:pPr>
             <w:r>
-              <w:t>8O Oxygène </w:t>
+              <w:rPr>
+                <w:vertAlign w:val="superscript"/>
+              </w:rPr>
+              <w:t>8</w:t>
+            </w:r>
+            <w:r>
+              <w:t>O</w:t>
+            </w:r>
+          </w:p>
+          <w:p>
+            <w:pPr>
+              <w:pStyle w:val="Sansinterligne"/>
+            </w:pPr>
+            <w:r>
+              <w:t>Oxygène </w:t>
             </w:r>
           </w:p>
         </w:tc>
@@ -870,7 +961,13 @@
               <w:pStyle w:val="Sansinterligne"/>
             </w:pPr>
             <w:r>
-              <w:t>11Na</w:t>
+              <w:rPr>
+                <w:vertAlign w:val="superscript"/>
+              </w:rPr>
+              <w:t>11</w:t>
+            </w:r>
+            <w:r>
+              <w:t>Na</w:t>
             </w:r>
           </w:p>
           <w:p>
@@ -899,7 +996,13 @@
               <w:pStyle w:val="Sansinterligne"/>
             </w:pPr>
             <w:r>
-              <w:t>12Mg</w:t>
+              <w:rPr>
+                <w:vertAlign w:val="superscript"/>
+              </w:rPr>
+              <w:t>12</w:t>
+            </w:r>
+            <w:r>
+              <w:t>Mg</w:t>
             </w:r>
           </w:p>
           <w:p>
@@ -970,7 +1073,13 @@
               <w:pStyle w:val="Sansinterligne"/>
             </w:pPr>
             <w:r>
-              <w:t>15P</w:t>
+              <w:rPr>
+                <w:vertAlign w:val="superscript"/>
+              </w:rPr>
+              <w:t>15</w:t>
+            </w:r>
+            <w:r>
+              <w:t>P</w:t>
             </w:r>
           </w:p>
           <w:p>
@@ -999,7 +1108,13 @@
               <w:pStyle w:val="Sansinterligne"/>
             </w:pPr>
             <w:r>
-              <w:t>16S</w:t>
+              <w:rPr>
+                <w:vertAlign w:val="superscript"/>
+              </w:rPr>
+              <w:t>16</w:t>
+            </w:r>
+            <w:r>
+              <w:t>S</w:t>
             </w:r>
           </w:p>
           <w:p>
@@ -1028,7 +1143,13 @@
               <w:pStyle w:val="Sansinterligne"/>
             </w:pPr>
             <w:r>
-              <w:t>17Cl</w:t>
+              <w:rPr>
+                <w:vertAlign w:val="superscript"/>
+              </w:rPr>
+              <w:t>17</w:t>
+            </w:r>
+            <w:r>
+              <w:t>Cl</w:t>
             </w:r>
           </w:p>
           <w:p>
@@ -1059,7 +1180,13 @@
               <w:pStyle w:val="Sansinterligne"/>
             </w:pPr>
             <w:r>
-              <w:t>19K</w:t>
+              <w:rPr>
+                <w:vertAlign w:val="superscript"/>
+              </w:rPr>
+              <w:t>19</w:t>
+            </w:r>
+            <w:r>
+              <w:t>K</w:t>
             </w:r>
           </w:p>
           <w:p>
@@ -1088,7 +1215,13 @@
               <w:pStyle w:val="Sansinterligne"/>
             </w:pPr>
             <w:r>
-              <w:t>20Ca</w:t>
+              <w:rPr>
+                <w:vertAlign w:val="superscript"/>
+              </w:rPr>
+              <w:t>20</w:t>
+            </w:r>
+            <w:r>
+              <w:t>Ca</w:t>
             </w:r>
           </w:p>
           <w:p>
@@ -1430,6 +1563,7 @@
               <w:rPr>
                 <w:noProof/>
               </w:rPr>
+              <w:lastRenderedPageBreak/>
               <w:drawing>
                 <wp:inline distT="0" distB="0" distL="0" distR="0">
                   <wp:extent cx="2796596" cy="644050"/>
@@ -1523,7 +1657,7 @@
         <w:pStyle w:val="Titre3"/>
       </w:pPr>
       <w:r>
-        <w:t>Réduction</w:t>
+        <w:t>Oxydo-réduction</w:t>
       </w:r>
     </w:p>
     <w:p>
@@ -1539,7 +1673,6 @@
         <w:rPr>
           <w:noProof/>
         </w:rPr>
-        <w:lastRenderedPageBreak/>
         <w:drawing>
           <wp:inline distT="0" distB="0" distL="0" distR="0">
             <wp:extent cx="2689804" cy="539647"/>
@@ -2048,6 +2181,7 @@
     </w:p>
     <w:p>
       <w:r>
+        <w:lastRenderedPageBreak/>
         <w:t>La réduction se fait en présence d’hydrure (H</w:t>
       </w:r>
       <w:r>
@@ -2206,7 +2340,6 @@
         <w:rPr>
           <w:noProof/>
         </w:rPr>
-        <w:lastRenderedPageBreak/>
         <w:drawing>
           <wp:inline distT="0" distB="0" distL="0" distR="0">
             <wp:extent cx="3386682" cy="671051"/>
@@ -2337,17 +2470,17 @@
         <w:tblLook w:val="0400" w:firstRow="0" w:lastRow="0" w:firstColumn="0" w:lastColumn="0" w:noHBand="0" w:noVBand="1"/>
       </w:tblPr>
       <w:tblGrid>
-        <w:gridCol w:w="4106"/>
-        <w:gridCol w:w="3229"/>
+        <w:gridCol w:w="4209"/>
+        <w:gridCol w:w="3126"/>
       </w:tblGrid>
       <w:tr>
         <w:tc>
           <w:tcPr>
-            <w:tcW w:w="4106" w:type="dxa"/>
+            <w:tcW w:w="4390" w:type="dxa"/>
           </w:tcPr>
           <w:p>
             <w:r>
-              <w:t>Une catalyse acide ou un métal (Zn</w:t>
+              <w:t>Catalyse acide ou un métal (Zn</w:t>
             </w:r>
             <w:r>
               <w:rPr>
@@ -2371,7 +2504,7 @@
         </w:tc>
         <w:tc>
           <w:tcPr>
-            <w:tcW w:w="3229" w:type="dxa"/>
+            <w:tcW w:w="2945" w:type="dxa"/>
           </w:tcPr>
           <w:p>
             <w:r>
@@ -2383,7 +2516,7 @@
       <w:tr>
         <w:tc>
           <w:tcPr>
-            <w:tcW w:w="4106" w:type="dxa"/>
+            <w:tcW w:w="4390" w:type="dxa"/>
           </w:tcPr>
           <w:p>
             <w:r>
@@ -2443,7 +2576,7 @@
         </w:tc>
         <w:tc>
           <w:tcPr>
-            <w:tcW w:w="3229" w:type="dxa"/>
+            <w:tcW w:w="2945" w:type="dxa"/>
           </w:tcPr>
           <w:p>
             <w:r>
@@ -2512,6 +2645,1172 @@
       </w:r>
       <w:r>
         <w:t xml:space="preserve"> si le nucléophile n’est pas suffisament fort, il faut utilisé une molécule électrophile pour augmenter la polarité de la liaison OC. On évitera l’utilisation de solvant protique qui conduiront à la formation d’un alcool.</w:t>
+      </w:r>
+    </w:p>
+    <w:p>
+      <w:pPr>
+        <w:pStyle w:val="Titre1"/>
+      </w:pPr>
+      <w:r>
+        <w:t>Chimie en biologie</w:t>
+      </w:r>
+    </w:p>
+    <w:p>
+      <w:pPr>
+        <w:rPr>
+          <w:rFonts w:eastAsiaTheme="minorEastAsia"/>
+        </w:rPr>
+      </w:pPr>
+      <w:r>
+        <w:rPr>
+          <w:rFonts w:eastAsiaTheme="minorEastAsia"/>
+        </w:rPr>
+        <w:t>pKa des groupements (à connaitre par cœur)</w:t>
+      </w:r>
+    </w:p>
+    <w:tbl>
+      <w:tblPr>
+        <w:tblStyle w:val="Grilledetableauclaire"/>
+        <w:tblW w:w="0" w:type="auto"/>
+        <w:tblLook w:val="0420" w:firstRow="1" w:lastRow="0" w:firstColumn="0" w:lastColumn="0" w:noHBand="0" w:noVBand="1"/>
+      </w:tblPr>
+      <w:tblGrid>
+        <w:gridCol w:w="3667"/>
+        <w:gridCol w:w="3668"/>
+      </w:tblGrid>
+      <w:tr>
+        <w:trPr>
+          <w:cnfStyle w:val="100000000000" w:firstRow="1" w:lastRow="0" w:firstColumn="0" w:lastColumn="0" w:oddVBand="0" w:evenVBand="0" w:oddHBand="0" w:evenHBand="0" w:firstRowFirstColumn="0" w:firstRowLastColumn="0" w:lastRowFirstColumn="0" w:lastRowLastColumn="0"/>
+        </w:trPr>
+        <w:tc>
+          <w:tcPr>
+            <w:tcW w:w="3667" w:type="dxa"/>
+          </w:tcPr>
+          <w:p>
+            <w:pPr>
+              <w:rPr>
+                <w:rFonts w:eastAsiaTheme="minorEastAsia"/>
+              </w:rPr>
+            </w:pPr>
+            <w:r>
+              <w:rPr>
+                <w:rFonts w:eastAsiaTheme="minorEastAsia"/>
+              </w:rPr>
+              <w:t>Fonction</w:t>
+            </w:r>
+          </w:p>
+        </w:tc>
+        <w:tc>
+          <w:tcPr>
+            <w:tcW w:w="3668" w:type="dxa"/>
+          </w:tcPr>
+          <w:p>
+            <w:pPr>
+              <w:rPr>
+                <w:rFonts w:eastAsiaTheme="minorEastAsia"/>
+              </w:rPr>
+            </w:pPr>
+            <w:r>
+              <w:rPr>
+                <w:rFonts w:eastAsiaTheme="minorEastAsia"/>
+              </w:rPr>
+              <w:t>pKa</w:t>
+            </w:r>
+          </w:p>
+        </w:tc>
+      </w:tr>
+      <w:tr>
+        <w:tc>
+          <w:tcPr>
+            <w:tcW w:w="3667" w:type="dxa"/>
+          </w:tcPr>
+          <w:p>
+            <w:pPr>
+              <w:rPr>
+                <w:rFonts w:eastAsiaTheme="minorEastAsia"/>
+              </w:rPr>
+            </w:pPr>
+            <w:r>
+              <w:rPr>
+                <w:rFonts w:eastAsiaTheme="minorEastAsia"/>
+              </w:rPr>
+              <w:t>Amide</w:t>
+            </w:r>
+          </w:p>
+        </w:tc>
+        <w:tc>
+          <w:tcPr>
+            <w:tcW w:w="3668" w:type="dxa"/>
+          </w:tcPr>
+          <w:p>
+            <w:pPr>
+              <w:rPr>
+                <w:rFonts w:eastAsiaTheme="minorEastAsia"/>
+              </w:rPr>
+            </w:pPr>
+            <w:r>
+              <w:rPr>
+                <w:rFonts w:eastAsiaTheme="minorEastAsia"/>
+              </w:rPr>
+              <w:t>35</w:t>
+            </w:r>
+          </w:p>
+        </w:tc>
+      </w:tr>
+      <w:tr>
+        <w:tc>
+          <w:tcPr>
+            <w:tcW w:w="3667" w:type="dxa"/>
+          </w:tcPr>
+          <w:p>
+            <w:pPr>
+              <w:rPr>
+                <w:rFonts w:eastAsiaTheme="minorEastAsia"/>
+              </w:rPr>
+            </w:pPr>
+            <w:r>
+              <w:rPr>
+                <w:rFonts w:eastAsiaTheme="minorEastAsia"/>
+              </w:rPr>
+              <w:t>Ester</w:t>
+            </w:r>
+          </w:p>
+        </w:tc>
+        <w:tc>
+          <w:tcPr>
+            <w:tcW w:w="3668" w:type="dxa"/>
+          </w:tcPr>
+          <w:p>
+            <w:pPr>
+              <w:rPr>
+                <w:rFonts w:eastAsiaTheme="minorEastAsia"/>
+              </w:rPr>
+            </w:pPr>
+            <w:r>
+              <w:rPr>
+                <w:rFonts w:eastAsiaTheme="minorEastAsia"/>
+              </w:rPr>
+              <w:t>16-17</w:t>
+            </w:r>
+          </w:p>
+        </w:tc>
+      </w:tr>
+      <w:tr>
+        <w:tc>
+          <w:tcPr>
+            <w:tcW w:w="3667" w:type="dxa"/>
+          </w:tcPr>
+          <w:p>
+            <w:pPr>
+              <w:rPr>
+                <w:rFonts w:eastAsiaTheme="minorEastAsia"/>
+              </w:rPr>
+            </w:pPr>
+            <w:r>
+              <w:rPr>
+                <w:rFonts w:eastAsiaTheme="minorEastAsia"/>
+              </w:rPr>
+              <w:t>Alcool II</w:t>
+            </w:r>
+          </w:p>
+        </w:tc>
+        <w:tc>
+          <w:tcPr>
+            <w:tcW w:w="3668" w:type="dxa"/>
+          </w:tcPr>
+          <w:p>
+            <w:pPr>
+              <w:rPr>
+                <w:rFonts w:eastAsiaTheme="minorEastAsia"/>
+              </w:rPr>
+            </w:pPr>
+            <w:r>
+              <w:rPr>
+                <w:rFonts w:eastAsiaTheme="minorEastAsia"/>
+              </w:rPr>
+              <w:t>16-17</w:t>
+            </w:r>
+          </w:p>
+        </w:tc>
+      </w:tr>
+      <w:tr>
+        <w:tc>
+          <w:tcPr>
+            <w:tcW w:w="3667" w:type="dxa"/>
+          </w:tcPr>
+          <w:p>
+            <w:pPr>
+              <w:rPr>
+                <w:rFonts w:eastAsiaTheme="minorEastAsia"/>
+              </w:rPr>
+            </w:pPr>
+            <w:r>
+              <w:rPr>
+                <w:rFonts w:eastAsiaTheme="minorEastAsia"/>
+              </w:rPr>
+              <w:t>Alcool I</w:t>
+            </w:r>
+          </w:p>
+        </w:tc>
+        <w:tc>
+          <w:tcPr>
+            <w:tcW w:w="3668" w:type="dxa"/>
+          </w:tcPr>
+          <w:p>
+            <w:pPr>
+              <w:rPr>
+                <w:rFonts w:eastAsiaTheme="minorEastAsia"/>
+              </w:rPr>
+            </w:pPr>
+            <w:r>
+              <w:rPr>
+                <w:rFonts w:eastAsiaTheme="minorEastAsia"/>
+              </w:rPr>
+              <w:t>15-16</w:t>
+            </w:r>
+          </w:p>
+        </w:tc>
+      </w:tr>
+      <w:tr>
+        <w:tc>
+          <w:tcPr>
+            <w:tcW w:w="3667" w:type="dxa"/>
+          </w:tcPr>
+          <w:p>
+            <w:pPr>
+              <w:rPr>
+                <w:rFonts w:eastAsiaTheme="minorEastAsia"/>
+              </w:rPr>
+            </w:pPr>
+            <w:r>
+              <w:rPr>
+                <w:rFonts w:eastAsiaTheme="minorEastAsia"/>
+              </w:rPr>
+              <w:t>Anhydride d’acyle</w:t>
+            </w:r>
+          </w:p>
+        </w:tc>
+        <w:tc>
+          <w:tcPr>
+            <w:tcW w:w="3668" w:type="dxa"/>
+          </w:tcPr>
+          <w:p>
+            <w:pPr>
+              <w:rPr>
+                <w:rFonts w:eastAsiaTheme="minorEastAsia"/>
+              </w:rPr>
+            </w:pPr>
+            <w:r>
+              <w:rPr>
+                <w:rFonts w:eastAsiaTheme="minorEastAsia"/>
+              </w:rPr>
+              <w:t>16-17</w:t>
+            </w:r>
+          </w:p>
+        </w:tc>
+      </w:tr>
+      <w:tr>
+        <w:tc>
+          <w:tcPr>
+            <w:tcW w:w="3667" w:type="dxa"/>
+          </w:tcPr>
+          <w:p>
+            <w:pPr>
+              <w:rPr>
+                <w:rFonts w:eastAsiaTheme="minorEastAsia"/>
+              </w:rPr>
+            </w:pPr>
+            <w:r>
+              <w:rPr>
+                <w:rFonts w:eastAsiaTheme="minorEastAsia"/>
+              </w:rPr>
+              <w:t>Amine</w:t>
+            </w:r>
+          </w:p>
+        </w:tc>
+        <w:tc>
+          <w:tcPr>
+            <w:tcW w:w="3668" w:type="dxa"/>
+          </w:tcPr>
+          <w:p>
+            <w:pPr>
+              <w:rPr>
+                <w:rFonts w:eastAsiaTheme="minorEastAsia"/>
+              </w:rPr>
+            </w:pPr>
+            <w:r>
+              <w:rPr>
+                <w:rFonts w:eastAsiaTheme="minorEastAsia"/>
+              </w:rPr>
+              <w:t>9-10</w:t>
+            </w:r>
+          </w:p>
+        </w:tc>
+      </w:tr>
+      <w:tr>
+        <w:tc>
+          <w:tcPr>
+            <w:tcW w:w="3667" w:type="dxa"/>
+          </w:tcPr>
+          <w:p>
+            <w:pPr>
+              <w:rPr>
+                <w:rFonts w:eastAsiaTheme="minorEastAsia"/>
+              </w:rPr>
+            </w:pPr>
+            <w:r>
+              <w:rPr>
+                <w:rFonts w:eastAsiaTheme="minorEastAsia"/>
+              </w:rPr>
+              <w:t>Acide carboxylique</w:t>
+            </w:r>
+          </w:p>
+        </w:tc>
+        <w:tc>
+          <w:tcPr>
+            <w:tcW w:w="3668" w:type="dxa"/>
+          </w:tcPr>
+          <w:p>
+            <w:pPr>
+              <w:rPr>
+                <w:rFonts w:eastAsiaTheme="minorEastAsia"/>
+              </w:rPr>
+            </w:pPr>
+            <w:r>
+              <w:rPr>
+                <w:rFonts w:eastAsiaTheme="minorEastAsia"/>
+              </w:rPr>
+              <w:t>4-5</w:t>
+            </w:r>
+          </w:p>
+        </w:tc>
+      </w:tr>
+    </w:tbl>
+    <w:p>
+      <w:pPr>
+        <w:pStyle w:val="Titre2"/>
+        <w:rPr>
+          <w:rFonts w:eastAsiaTheme="minorEastAsia"/>
+        </w:rPr>
+      </w:pPr>
+      <w:r>
+        <w:rPr>
+          <w:rFonts w:eastAsiaTheme="minorEastAsia"/>
+        </w:rPr>
+        <w:t>Résumé</w:t>
+      </w:r>
+    </w:p>
+    <w:p>
+      <w:pPr>
+        <w:rPr>
+          <w:rFonts w:eastAsiaTheme="minorEastAsia"/>
+        </w:rPr>
+      </w:pPr>
+      <w:r>
+        <w:rPr>
+          <w:rFonts w:eastAsiaTheme="minorEastAsia"/>
+        </w:rPr>
+        <w:t>« Un riche attaque un pauvre » un atome riche en électron attaque à un atome pauvre.</w:t>
+      </w:r>
+    </w:p>
+    <w:p>
+      <w:pPr>
+        <w:rPr>
+          <w:rFonts w:eastAsiaTheme="minorEastAsia"/>
+        </w:rPr>
+      </w:pPr>
+      <w:r>
+        <w:rPr>
+          <w:rFonts w:eastAsiaTheme="minorEastAsia"/>
+        </w:rPr>
+        <w:t>« Un mou c’est-à-dire avec un atome avec plusieurs couches électroniques partira plus difficilement, il sera moins nucléofuge, qu’un atome dur ».</w:t>
+      </w:r>
+    </w:p>
+    <w:p>
+      <w:pPr>
+        <w:rPr>
+          <w:rFonts w:eastAsiaTheme="minorEastAsia"/>
+        </w:rPr>
+      </w:pPr>
+      <w:r>
+        <w:rPr>
+          <w:rFonts w:eastAsiaTheme="minorEastAsia"/>
+        </w:rPr>
+        <w:t>Les mous sont également plus facilement polarisable.</w:t>
+      </w:r>
+    </w:p>
+    <w:p>
+      <w:pPr>
+        <w:rPr>
+          <w:rFonts w:eastAsiaTheme="minorEastAsia"/>
+        </w:rPr>
+      </w:pPr>
+      <w:r>
+        <w:rPr>
+          <w:rFonts w:eastAsiaTheme="minorEastAsia"/>
+          <w:i/>
+          <w:iCs/>
+        </w:rPr>
+        <w:t xml:space="preserve">Exemple : le thiol (S) est un bon électrophile mais un mauvais nucléofuge (groupe partant). On le retrouve à pH physiologique à la fois sous la forme </w:t>
+      </w:r>
+      <w:r>
+        <w:rPr>
+          <w:i/>
+          <w:iCs/>
+        </w:rPr>
+        <w:t>S</w:t>
+      </w:r>
+      <w:r>
+        <w:rPr>
+          <w:i/>
+          <w:iCs/>
+          <w:vertAlign w:val="superscript"/>
+        </w:rPr>
+        <w:t>-</w:t>
+      </w:r>
+      <w:r>
+        <w:rPr>
+          <w:i/>
+          <w:iCs/>
+        </w:rPr>
+        <w:t xml:space="preserve"> et SH.</w:t>
+      </w:r>
+    </w:p>
+    <w:p>
+      <w:pPr>
+        <w:pStyle w:val="Titre2"/>
+      </w:pPr>
+      <w:r>
+        <w:t>Les terpènes</w:t>
+      </w:r>
+    </w:p>
+    <w:p>
+      <w:r>
+        <w:t>On part toujours de la forme limite de résonnance la plus stable :</w:t>
+      </w:r>
+    </w:p>
+    <w:p>
+      <w:r>
+        <w:t>1 - Addition nucléophile intramoléculaire avec un mouvement conjugué des électrons</w:t>
+      </w:r>
+    </w:p>
+    <w:p>
+      <w:pPr>
+        <w:pStyle w:val="Sansinterligne"/>
+      </w:pPr>
+      <w:r>
+        <w:rPr>
+          <w:noProof/>
+        </w:rPr>
+        <w:drawing>
+          <wp:inline distT="0" distB="0" distL="0" distR="0">
+            <wp:extent cx="3593102" cy="771525"/>
+            <wp:effectExtent l="0" t="0" r="7620" b="0"/>
+            <wp:docPr id="4" name="Image 4"/>
+            <wp:cNvGraphicFramePr>
+              <a:graphicFrameLocks xmlns:a="http://schemas.openxmlformats.org/drawingml/2006/main" noChangeAspect="1"/>
+            </wp:cNvGraphicFramePr>
+            <a:graphic xmlns:a="http://schemas.openxmlformats.org/drawingml/2006/main">
+              <a:graphicData uri="http://schemas.openxmlformats.org/drawingml/2006/picture">
+                <pic:pic xmlns:pic="http://schemas.openxmlformats.org/drawingml/2006/picture">
+                  <pic:nvPicPr>
+                    <pic:cNvPr id="0" name="Picture 2"/>
+                    <pic:cNvPicPr>
+                      <a:picLocks noChangeAspect="1" noChangeArrowheads="1"/>
+                    </pic:cNvPicPr>
+                  </pic:nvPicPr>
+                  <pic:blipFill>
+                    <a:blip r:embed="rId22" cstate="print">
+                      <a:extLst>
+                        <a:ext uri="{28A0092B-C50C-407E-A947-70E740481C1C}">
+                          <a14:useLocalDpi xmlns:a14="http://schemas.microsoft.com/office/drawing/2010/main" val="0"/>
+                        </a:ext>
+                      </a:extLst>
+                    </a:blip>
+                    <a:srcRect/>
+                    <a:stretch>
+                      <a:fillRect/>
+                    </a:stretch>
+                  </pic:blipFill>
+                  <pic:spPr bwMode="auto">
+                    <a:xfrm>
+                      <a:off x="0" y="0"/>
+                      <a:ext cx="3596464" cy="772247"/>
+                    </a:xfrm>
+                    <a:prstGeom prst="rect">
+                      <a:avLst/>
+                    </a:prstGeom>
+                    <a:noFill/>
+                    <a:ln>
+                      <a:noFill/>
+                    </a:ln>
+                  </pic:spPr>
+                </pic:pic>
+              </a:graphicData>
+            </a:graphic>
+          </wp:inline>
+        </w:drawing>
+      </w:r>
+    </w:p>
+    <w:p>
+      <w:r>
+        <w:lastRenderedPageBreak/>
+        <w:t>2 - Un grand et un petit cycle (3 et 5) sont préférables à deux cycle à 4 :</w:t>
+      </w:r>
+    </w:p>
+    <w:p>
+      <w:pPr>
+        <w:pStyle w:val="Sansinterligne"/>
+      </w:pPr>
+      <w:r>
+        <w:rPr>
+          <w:noProof/>
+        </w:rPr>
+        <w:drawing>
+          <wp:inline distT="0" distB="0" distL="0" distR="0">
+            <wp:extent cx="2033461" cy="1409700"/>
+            <wp:effectExtent l="0" t="0" r="5080" b="0"/>
+            <wp:docPr id="6" name="Image 6"/>
+            <wp:cNvGraphicFramePr>
+              <a:graphicFrameLocks xmlns:a="http://schemas.openxmlformats.org/drawingml/2006/main" noChangeAspect="1"/>
+            </wp:cNvGraphicFramePr>
+            <a:graphic xmlns:a="http://schemas.openxmlformats.org/drawingml/2006/main">
+              <a:graphicData uri="http://schemas.openxmlformats.org/drawingml/2006/picture">
+                <pic:pic xmlns:pic="http://schemas.openxmlformats.org/drawingml/2006/picture">
+                  <pic:nvPicPr>
+                    <pic:cNvPr id="0" name="Picture 3"/>
+                    <pic:cNvPicPr>
+                      <a:picLocks noChangeAspect="1" noChangeArrowheads="1"/>
+                    </pic:cNvPicPr>
+                  </pic:nvPicPr>
+                  <pic:blipFill>
+                    <a:blip r:embed="rId23" cstate="print">
+                      <a:extLst>
+                        <a:ext uri="{28A0092B-C50C-407E-A947-70E740481C1C}">
+                          <a14:useLocalDpi xmlns:a14="http://schemas.microsoft.com/office/drawing/2010/main" val="0"/>
+                        </a:ext>
+                      </a:extLst>
+                    </a:blip>
+                    <a:srcRect/>
+                    <a:stretch>
+                      <a:fillRect/>
+                    </a:stretch>
+                  </pic:blipFill>
+                  <pic:spPr bwMode="auto">
+                    <a:xfrm>
+                      <a:off x="0" y="0"/>
+                      <a:ext cx="2037859" cy="1412749"/>
+                    </a:xfrm>
+                    <a:prstGeom prst="rect">
+                      <a:avLst/>
+                    </a:prstGeom>
+                    <a:noFill/>
+                    <a:ln>
+                      <a:noFill/>
+                    </a:ln>
+                  </pic:spPr>
+                </pic:pic>
+              </a:graphicData>
+            </a:graphic>
+          </wp:inline>
+        </w:drawing>
+      </w:r>
+    </w:p>
+    <w:p>
+      <w:r>
+        <w:t>4 – Des liaisons C-C peuvent être briser dans le cadre de cycle à 4 atomes :</w:t>
+      </w:r>
+    </w:p>
+    <w:p>
+      <w:pPr>
+        <w:pStyle w:val="Sansinterligne"/>
+      </w:pPr>
+      <w:r>
+        <w:rPr>
+          <w:noProof/>
+        </w:rPr>
+        <w:drawing>
+          <wp:inline distT="0" distB="0" distL="0" distR="0">
+            <wp:extent cx="3095625" cy="1012883"/>
+            <wp:effectExtent l="0" t="0" r="0" b="0"/>
+            <wp:docPr id="11" name="Image 11"/>
+            <wp:cNvGraphicFramePr>
+              <a:graphicFrameLocks xmlns:a="http://schemas.openxmlformats.org/drawingml/2006/main" noChangeAspect="1"/>
+            </wp:cNvGraphicFramePr>
+            <a:graphic xmlns:a="http://schemas.openxmlformats.org/drawingml/2006/main">
+              <a:graphicData uri="http://schemas.openxmlformats.org/drawingml/2006/picture">
+                <pic:pic xmlns:pic="http://schemas.openxmlformats.org/drawingml/2006/picture">
+                  <pic:nvPicPr>
+                    <pic:cNvPr id="0" name="Picture 5"/>
+                    <pic:cNvPicPr>
+                      <a:picLocks noChangeAspect="1" noChangeArrowheads="1"/>
+                    </pic:cNvPicPr>
+                  </pic:nvPicPr>
+                  <pic:blipFill>
+                    <a:blip r:embed="rId24" cstate="print">
+                      <a:extLst>
+                        <a:ext uri="{28A0092B-C50C-407E-A947-70E740481C1C}">
+                          <a14:useLocalDpi xmlns:a14="http://schemas.microsoft.com/office/drawing/2010/main" val="0"/>
+                        </a:ext>
+                      </a:extLst>
+                    </a:blip>
+                    <a:srcRect/>
+                    <a:stretch>
+                      <a:fillRect/>
+                    </a:stretch>
+                  </pic:blipFill>
+                  <pic:spPr bwMode="auto">
+                    <a:xfrm>
+                      <a:off x="0" y="0"/>
+                      <a:ext cx="3096832" cy="1013278"/>
+                    </a:xfrm>
+                    <a:prstGeom prst="rect">
+                      <a:avLst/>
+                    </a:prstGeom>
+                    <a:noFill/>
+                    <a:ln>
+                      <a:noFill/>
+                    </a:ln>
+                  </pic:spPr>
+                </pic:pic>
+              </a:graphicData>
+            </a:graphic>
+          </wp:inline>
+        </w:drawing>
+      </w:r>
+    </w:p>
+    <w:p>
+      <w:pPr>
+        <w:rPr>
+          <w:i/>
+          <w:iCs/>
+        </w:rPr>
+      </w:pPr>
+      <w:r>
+        <w:rPr>
+          <w:i/>
+          <w:iCs/>
+        </w:rPr>
+        <w:t>Exemple de réaction compliquée :</w:t>
+      </w:r>
+    </w:p>
+    <w:p>
+      <w:pPr>
+        <w:pStyle w:val="Sansinterligne"/>
+      </w:pPr>
+      <w:r>
+        <w:rPr>
+          <w:noProof/>
+        </w:rPr>
+        <w:drawing>
+          <wp:inline distT="0" distB="0" distL="0" distR="0">
+            <wp:extent cx="3212962" cy="904875"/>
+            <wp:effectExtent l="0" t="0" r="6985" b="0"/>
+            <wp:docPr id="9" name="Image 9"/>
+            <wp:cNvGraphicFramePr>
+              <a:graphicFrameLocks xmlns:a="http://schemas.openxmlformats.org/drawingml/2006/main" noChangeAspect="1"/>
+            </wp:cNvGraphicFramePr>
+            <a:graphic xmlns:a="http://schemas.openxmlformats.org/drawingml/2006/main">
+              <a:graphicData uri="http://schemas.openxmlformats.org/drawingml/2006/picture">
+                <pic:pic xmlns:pic="http://schemas.openxmlformats.org/drawingml/2006/picture">
+                  <pic:nvPicPr>
+                    <pic:cNvPr id="0" name="Picture 4"/>
+                    <pic:cNvPicPr>
+                      <a:picLocks noChangeAspect="1" noChangeArrowheads="1"/>
+                    </pic:cNvPicPr>
+                  </pic:nvPicPr>
+                  <pic:blipFill>
+                    <a:blip r:embed="rId25" cstate="print">
+                      <a:extLst>
+                        <a:ext uri="{28A0092B-C50C-407E-A947-70E740481C1C}">
+                          <a14:useLocalDpi xmlns:a14="http://schemas.microsoft.com/office/drawing/2010/main" val="0"/>
+                        </a:ext>
+                      </a:extLst>
+                    </a:blip>
+                    <a:srcRect/>
+                    <a:stretch>
+                      <a:fillRect/>
+                    </a:stretch>
+                  </pic:blipFill>
+                  <pic:spPr bwMode="auto">
+                    <a:xfrm>
+                      <a:off x="0" y="0"/>
+                      <a:ext cx="3214779" cy="905387"/>
+                    </a:xfrm>
+                    <a:prstGeom prst="rect">
+                      <a:avLst/>
+                    </a:prstGeom>
+                    <a:noFill/>
+                    <a:ln>
+                      <a:noFill/>
+                    </a:ln>
+                  </pic:spPr>
+                </pic:pic>
+              </a:graphicData>
+            </a:graphic>
+          </wp:inline>
+        </w:drawing>
+      </w:r>
+    </w:p>
+    <w:p>
+      <w:pPr>
+        <w:pStyle w:val="Titre2"/>
+      </w:pPr>
+      <w:r>
+        <w:t>Type de réaction (catalytique ou anabolitique)</w:t>
+      </w:r>
+    </w:p>
+    <w:p>
+      <w:r>
+        <w:t xml:space="preserve">Si une réaction régénére les produits de départ alors elle est de type  catalytique (dégradation). </w:t>
+      </w:r>
+    </w:p>
+    <w:p>
+      <w:pPr>
+        <w:pStyle w:val="Titre2"/>
+      </w:pPr>
+      <w:r>
+        <w:t>Rendre un groupe nucléofuge</w:t>
+      </w:r>
+    </w:p>
+    <w:p>
+      <w:r>
+        <w:t>Addtion nucléophile sur un groupement phosphate comme ceux de l’ATP.</w:t>
+      </w:r>
+    </w:p>
+    <w:p>
+      <w:r>
+        <w:rPr>
+          <w:noProof/>
+        </w:rPr>
+        <w:drawing>
+          <wp:inline distT="0" distB="0" distL="0" distR="0">
+            <wp:extent cx="3244707" cy="590550"/>
+            <wp:effectExtent l="0" t="0" r="0" b="0"/>
+            <wp:docPr id="23" name="Image 23"/>
+            <wp:cNvGraphicFramePr>
+              <a:graphicFrameLocks xmlns:a="http://schemas.openxmlformats.org/drawingml/2006/main" noChangeAspect="1"/>
+            </wp:cNvGraphicFramePr>
+            <a:graphic xmlns:a="http://schemas.openxmlformats.org/drawingml/2006/main">
+              <a:graphicData uri="http://schemas.openxmlformats.org/drawingml/2006/picture">
+                <pic:pic xmlns:pic="http://schemas.openxmlformats.org/drawingml/2006/picture">
+                  <pic:nvPicPr>
+                    <pic:cNvPr id="0" name="Picture 2"/>
+                    <pic:cNvPicPr>
+                      <a:picLocks noChangeAspect="1" noChangeArrowheads="1"/>
+                    </pic:cNvPicPr>
+                  </pic:nvPicPr>
+                  <pic:blipFill>
+                    <a:blip r:embed="rId26" cstate="print">
+                      <a:extLst>
+                        <a:ext uri="{28A0092B-C50C-407E-A947-70E740481C1C}">
+                          <a14:useLocalDpi xmlns:a14="http://schemas.microsoft.com/office/drawing/2010/main" val="0"/>
+                        </a:ext>
+                      </a:extLst>
+                    </a:blip>
+                    <a:srcRect/>
+                    <a:stretch>
+                      <a:fillRect/>
+                    </a:stretch>
+                  </pic:blipFill>
+                  <pic:spPr bwMode="auto">
+                    <a:xfrm>
+                      <a:off x="0" y="0"/>
+                      <a:ext cx="3249683" cy="591456"/>
+                    </a:xfrm>
+                    <a:prstGeom prst="rect">
+                      <a:avLst/>
+                    </a:prstGeom>
+                    <a:noFill/>
+                    <a:ln>
+                      <a:noFill/>
+                    </a:ln>
+                  </pic:spPr>
+                </pic:pic>
+              </a:graphicData>
+            </a:graphic>
+          </wp:inline>
+        </w:drawing>
+      </w:r>
+    </w:p>
+    <w:p>
+      <w:r>
+        <w:t>Rendre un groupement mauvais groupe partant en bon groupe partant.</w:t>
+      </w:r>
+    </w:p>
+    <w:p>
+      <w:pPr>
+        <w:pStyle w:val="Paragraphedeliste"/>
+        <w:numPr>
+          <w:ilvl w:val="0"/>
+          <w:numId w:val="37"/>
+        </w:numPr>
+      </w:pPr>
+      <w:r>
+        <w:t>AMP (Mg</w:t>
+      </w:r>
+      <w:r>
+        <w:rPr>
+          <w:vertAlign w:val="superscript"/>
+        </w:rPr>
+        <w:t>2+</w:t>
+      </w:r>
+      <w:r>
+        <w:t>) permet d’éliminer deux groupements phosphate d’une molécule d’ATP</w:t>
+      </w:r>
+    </w:p>
+    <w:p>
+      <w:pPr>
+        <w:ind w:left="708"/>
+      </w:pPr>
+      <w:r>
+        <w:rPr>
+          <w:noProof/>
+        </w:rPr>
+        <w:drawing>
+          <wp:inline distT="0" distB="0" distL="0" distR="0">
+            <wp:extent cx="4086225" cy="1222518"/>
+            <wp:effectExtent l="0" t="0" r="0" b="0"/>
+            <wp:docPr id="24" name="Image 24"/>
+            <wp:cNvGraphicFramePr>
+              <a:graphicFrameLocks xmlns:a="http://schemas.openxmlformats.org/drawingml/2006/main" noChangeAspect="1"/>
+            </wp:cNvGraphicFramePr>
+            <a:graphic xmlns:a="http://schemas.openxmlformats.org/drawingml/2006/main">
+              <a:graphicData uri="http://schemas.openxmlformats.org/drawingml/2006/picture">
+                <pic:pic xmlns:pic="http://schemas.openxmlformats.org/drawingml/2006/picture">
+                  <pic:nvPicPr>
+                    <pic:cNvPr id="0" name="Picture 11"/>
+                    <pic:cNvPicPr>
+                      <a:picLocks noChangeAspect="1" noChangeArrowheads="1"/>
+                    </pic:cNvPicPr>
+                  </pic:nvPicPr>
+                  <pic:blipFill>
+                    <a:blip r:embed="rId27" cstate="print">
+                      <a:extLst>
+                        <a:ext uri="{28A0092B-C50C-407E-A947-70E740481C1C}">
+                          <a14:useLocalDpi xmlns:a14="http://schemas.microsoft.com/office/drawing/2010/main" val="0"/>
+                        </a:ext>
+                      </a:extLst>
+                    </a:blip>
+                    <a:srcRect/>
+                    <a:stretch>
+                      <a:fillRect/>
+                    </a:stretch>
+                  </pic:blipFill>
+                  <pic:spPr bwMode="auto">
+                    <a:xfrm>
+                      <a:off x="0" y="0"/>
+                      <a:ext cx="4092256" cy="1224322"/>
+                    </a:xfrm>
+                    <a:prstGeom prst="rect">
+                      <a:avLst/>
+                    </a:prstGeom>
+                    <a:noFill/>
+                    <a:ln>
+                      <a:noFill/>
+                    </a:ln>
+                  </pic:spPr>
+                </pic:pic>
+              </a:graphicData>
+            </a:graphic>
+          </wp:inline>
+        </w:drawing>
+      </w:r>
+    </w:p>
+    <w:p>
+      <w:pPr>
+        <w:pStyle w:val="Paragraphedeliste"/>
+        <w:numPr>
+          <w:ilvl w:val="0"/>
+          <w:numId w:val="37"/>
+        </w:numPr>
+      </w:pPr>
+      <w:r>
+        <w:t>Autoprotolyse (réaction acido-basique intramoléculaire)</w:t>
+      </w:r>
+    </w:p>
+    <w:p>
+      <w:pPr>
+        <w:ind w:left="708"/>
+      </w:pPr>
+      <w:r>
+        <w:rPr>
+          <w:noProof/>
+        </w:rPr>
+        <w:drawing>
+          <wp:inline distT="0" distB="0" distL="0" distR="0">
+            <wp:extent cx="2038350" cy="1156452"/>
+            <wp:effectExtent l="0" t="0" r="0" b="5715"/>
+            <wp:docPr id="22" name="Image 22"/>
+            <wp:cNvGraphicFramePr>
+              <a:graphicFrameLocks xmlns:a="http://schemas.openxmlformats.org/drawingml/2006/main" noChangeAspect="1"/>
+            </wp:cNvGraphicFramePr>
+            <a:graphic xmlns:a="http://schemas.openxmlformats.org/drawingml/2006/main">
+              <a:graphicData uri="http://schemas.openxmlformats.org/drawingml/2006/picture">
+                <pic:pic xmlns:pic="http://schemas.openxmlformats.org/drawingml/2006/picture">
+                  <pic:nvPicPr>
+                    <pic:cNvPr id="0" name="Picture 9"/>
+                    <pic:cNvPicPr>
+                      <a:picLocks noChangeAspect="1" noChangeArrowheads="1"/>
+                    </pic:cNvPicPr>
+                  </pic:nvPicPr>
+                  <pic:blipFill>
+                    <a:blip r:embed="rId28" cstate="print">
+                      <a:extLst>
+                        <a:ext uri="{28A0092B-C50C-407E-A947-70E740481C1C}">
+                          <a14:useLocalDpi xmlns:a14="http://schemas.microsoft.com/office/drawing/2010/main" val="0"/>
+                        </a:ext>
+                      </a:extLst>
+                    </a:blip>
+                    <a:srcRect/>
+                    <a:stretch>
+                      <a:fillRect/>
+                    </a:stretch>
+                  </pic:blipFill>
+                  <pic:spPr bwMode="auto">
+                    <a:xfrm>
+                      <a:off x="0" y="0"/>
+                      <a:ext cx="2043231" cy="1159221"/>
+                    </a:xfrm>
+                    <a:prstGeom prst="rect">
+                      <a:avLst/>
+                    </a:prstGeom>
+                    <a:noFill/>
+                    <a:ln>
+                      <a:noFill/>
+                    </a:ln>
+                  </pic:spPr>
+                </pic:pic>
+              </a:graphicData>
+            </a:graphic>
+          </wp:inline>
+        </w:drawing>
+      </w:r>
+    </w:p>
+    <w:p>
+      <w:pPr>
+        <w:pStyle w:val="Titre3"/>
+      </w:pPr>
+      <w:r>
+        <w:t>L’histidine molécule acide-base</w:t>
+      </w:r>
+    </w:p>
+    <w:p>
+      <w:r>
+        <w:t>Histidine un acide aminé à la fois base et acide</w:t>
+      </w:r>
+    </w:p>
+    <w:p>
+      <w:r>
+        <w:rPr>
+          <w:noProof/>
+        </w:rPr>
+        <w:drawing>
+          <wp:inline distT="0" distB="0" distL="0" distR="0">
+            <wp:extent cx="1514475" cy="647291"/>
+            <wp:effectExtent l="0" t="0" r="0" b="635"/>
+            <wp:docPr id="21" name="Image 21"/>
+            <wp:cNvGraphicFramePr>
+              <a:graphicFrameLocks xmlns:a="http://schemas.openxmlformats.org/drawingml/2006/main" noChangeAspect="1"/>
+            </wp:cNvGraphicFramePr>
+            <a:graphic xmlns:a="http://schemas.openxmlformats.org/drawingml/2006/main">
+              <a:graphicData uri="http://schemas.openxmlformats.org/drawingml/2006/picture">
+                <pic:pic xmlns:pic="http://schemas.openxmlformats.org/drawingml/2006/picture">
+                  <pic:nvPicPr>
+                    <pic:cNvPr id="0" name="Picture 8"/>
+                    <pic:cNvPicPr>
+                      <a:picLocks noChangeAspect="1" noChangeArrowheads="1"/>
+                    </pic:cNvPicPr>
+                  </pic:nvPicPr>
+                  <pic:blipFill>
+                    <a:blip r:embed="rId29" cstate="print">
+                      <a:extLst>
+                        <a:ext uri="{28A0092B-C50C-407E-A947-70E740481C1C}">
+                          <a14:useLocalDpi xmlns:a14="http://schemas.microsoft.com/office/drawing/2010/main" val="0"/>
+                        </a:ext>
+                      </a:extLst>
+                    </a:blip>
+                    <a:srcRect/>
+                    <a:stretch>
+                      <a:fillRect/>
+                    </a:stretch>
+                  </pic:blipFill>
+                  <pic:spPr bwMode="auto">
+                    <a:xfrm>
+                      <a:off x="0" y="0"/>
+                      <a:ext cx="1528214" cy="653163"/>
+                    </a:xfrm>
+                    <a:prstGeom prst="rect">
+                      <a:avLst/>
+                    </a:prstGeom>
+                    <a:noFill/>
+                    <a:ln>
+                      <a:noFill/>
+                    </a:ln>
+                  </pic:spPr>
+                </pic:pic>
+              </a:graphicData>
+            </a:graphic>
+          </wp:inline>
+        </w:drawing>
+      </w:r>
+    </w:p>
+    <w:p>
+      <w:pPr>
+        <w:pStyle w:val="Titre2"/>
+      </w:pPr>
+      <w:r>
+        <w:t>Réaction d’oxydo-réduction</w:t>
+      </w:r>
+    </w:p>
+    <w:p>
+      <w:r>
+        <w:t>Pour les réactions d’oxydo-réduction en milieu physiologique généralement par l’intermédiaire de :</w:t>
+      </w:r>
+    </w:p>
+    <w:p>
+      <w:pPr>
+        <w:pStyle w:val="Paragraphedeliste"/>
+        <w:numPr>
+          <w:ilvl w:val="0"/>
+          <w:numId w:val="36"/>
+        </w:numPr>
+      </w:pPr>
+      <w:r>
+        <w:t xml:space="preserve">NAD+ </w:t>
+      </w:r>
+    </w:p>
+    <w:p>
+      <w:pPr>
+        <w:ind w:left="708"/>
+      </w:pPr>
+      <w:r>
+        <w:rPr>
+          <w:noProof/>
+        </w:rPr>
+        <w:lastRenderedPageBreak/>
+        <w:drawing>
+          <wp:inline distT="0" distB="0" distL="0" distR="0">
+            <wp:extent cx="1895475" cy="866170"/>
+            <wp:effectExtent l="0" t="0" r="0" b="0"/>
+            <wp:docPr id="13" name="Image 13"/>
+            <wp:cNvGraphicFramePr>
+              <a:graphicFrameLocks xmlns:a="http://schemas.openxmlformats.org/drawingml/2006/main" noChangeAspect="1"/>
+            </wp:cNvGraphicFramePr>
+            <a:graphic xmlns:a="http://schemas.openxmlformats.org/drawingml/2006/main">
+              <a:graphicData uri="http://schemas.openxmlformats.org/drawingml/2006/picture">
+                <pic:pic xmlns:pic="http://schemas.openxmlformats.org/drawingml/2006/picture">
+                  <pic:nvPicPr>
+                    <pic:cNvPr id="0" name="Picture 6"/>
+                    <pic:cNvPicPr>
+                      <a:picLocks noChangeAspect="1" noChangeArrowheads="1"/>
+                    </pic:cNvPicPr>
+                  </pic:nvPicPr>
+                  <pic:blipFill>
+                    <a:blip r:embed="rId30" cstate="print">
+                      <a:extLst>
+                        <a:ext uri="{28A0092B-C50C-407E-A947-70E740481C1C}">
+                          <a14:useLocalDpi xmlns:a14="http://schemas.microsoft.com/office/drawing/2010/main" val="0"/>
+                        </a:ext>
+                      </a:extLst>
+                    </a:blip>
+                    <a:srcRect/>
+                    <a:stretch>
+                      <a:fillRect/>
+                    </a:stretch>
+                  </pic:blipFill>
+                  <pic:spPr bwMode="auto">
+                    <a:xfrm>
+                      <a:off x="0" y="0"/>
+                      <a:ext cx="1901837" cy="869077"/>
+                    </a:xfrm>
+                    <a:prstGeom prst="rect">
+                      <a:avLst/>
+                    </a:prstGeom>
+                    <a:noFill/>
+                    <a:ln>
+                      <a:noFill/>
+                    </a:ln>
+                  </pic:spPr>
+                </pic:pic>
+              </a:graphicData>
+            </a:graphic>
+          </wp:inline>
+        </w:drawing>
+      </w:r>
+    </w:p>
+    <w:p>
+      <w:pPr>
+        <w:pStyle w:val="Paragraphedeliste"/>
+        <w:numPr>
+          <w:ilvl w:val="0"/>
+          <w:numId w:val="36"/>
+        </w:numPr>
+      </w:pPr>
+      <w:r>
+        <w:t>FAD+/FADH2 par l’ajout de H+ et H-</w:t>
+      </w:r>
+    </w:p>
+    <w:p>
+      <w:pPr>
+        <w:pStyle w:val="Paragraphedeliste"/>
+        <w:spacing w:after="0" w:line="240" w:lineRule="auto"/>
+        <w:rPr>
+          <w:b/>
+        </w:rPr>
+      </w:pPr>
+      <w:r>
+        <w:rPr>
+          <w:noProof/>
+        </w:rPr>
+        <w:drawing>
+          <wp:inline distT="0" distB="0" distL="0" distR="0">
+            <wp:extent cx="3486150" cy="835819"/>
+            <wp:effectExtent l="0" t="0" r="0" b="2540"/>
+            <wp:docPr id="20" name="Image 20"/>
+            <wp:cNvGraphicFramePr>
+              <a:graphicFrameLocks xmlns:a="http://schemas.openxmlformats.org/drawingml/2006/main" noChangeAspect="1"/>
+            </wp:cNvGraphicFramePr>
+            <a:graphic xmlns:a="http://schemas.openxmlformats.org/drawingml/2006/main">
+              <a:graphicData uri="http://schemas.openxmlformats.org/drawingml/2006/picture">
+                <pic:pic xmlns:pic="http://schemas.openxmlformats.org/drawingml/2006/picture">
+                  <pic:nvPicPr>
+                    <pic:cNvPr id="0" name="Picture 7"/>
+                    <pic:cNvPicPr>
+                      <a:picLocks noChangeAspect="1" noChangeArrowheads="1"/>
+                    </pic:cNvPicPr>
+                  </pic:nvPicPr>
+                  <pic:blipFill>
+                    <a:blip r:embed="rId31" cstate="print">
+                      <a:extLst>
+                        <a:ext uri="{28A0092B-C50C-407E-A947-70E740481C1C}">
+                          <a14:useLocalDpi xmlns:a14="http://schemas.microsoft.com/office/drawing/2010/main" val="0"/>
+                        </a:ext>
+                      </a:extLst>
+                    </a:blip>
+                    <a:srcRect/>
+                    <a:stretch>
+                      <a:fillRect/>
+                    </a:stretch>
+                  </pic:blipFill>
+                  <pic:spPr bwMode="auto">
+                    <a:xfrm>
+                      <a:off x="0" y="0"/>
+                      <a:ext cx="3576551" cy="857493"/>
+                    </a:xfrm>
+                    <a:prstGeom prst="rect">
+                      <a:avLst/>
+                    </a:prstGeom>
+                    <a:noFill/>
+                    <a:ln>
+                      <a:noFill/>
+                    </a:ln>
+                  </pic:spPr>
+                </pic:pic>
+              </a:graphicData>
+            </a:graphic>
+          </wp:inline>
+        </w:drawing>
       </w:r>
     </w:p>
     <w:p>
@@ -3017,12 +4316,16 @@
             <w:pPr>
               <w:rPr>
                 <w:rFonts w:eastAsiaTheme="minorEastAsia"/>
+                <w:b/>
                 <w:bCs/>
               </w:rPr>
             </w:pPr>
             <m:oMathPara>
               <m:oMath>
                 <m:r>
+                  <m:rPr>
+                    <m:sty m:val="bi"/>
+                  </m:rPr>
                   <w:rPr>
                     <w:rFonts w:ascii="Cambria Math" w:eastAsiaTheme="minorEastAsia" w:hAnsi="Cambria Math"/>
                   </w:rPr>
@@ -3035,6 +4338,7 @@
                     <m:ctrlPr>
                       <w:rPr>
                         <w:rFonts w:ascii="Cambria Math" w:eastAsiaTheme="minorEastAsia" w:hAnsi="Cambria Math"/>
+                        <w:b/>
                         <w:bCs/>
                         <w:i/>
                       </w:rPr>
@@ -3042,6 +4346,9 @@
                   </m:dPr>
                   <m:e>
                     <m:r>
+                      <m:rPr>
+                        <m:sty m:val="bi"/>
+                      </m:rPr>
                       <w:rPr>
                         <w:rFonts w:ascii="Cambria Math" w:eastAsiaTheme="minorEastAsia" w:hAnsi="Cambria Math"/>
                       </w:rPr>
@@ -3061,7 +4368,6 @@
             <w:pPr>
               <w:rPr>
                 <w:rFonts w:eastAsiaTheme="minorEastAsia"/>
-                <w:bCs/>
               </w:rPr>
             </w:pPr>
             <m:oMathPara>
@@ -3077,7 +4383,6 @@
                     <m:ctrlPr>
                       <w:rPr>
                         <w:rFonts w:ascii="Cambria Math" w:eastAsiaTheme="minorEastAsia" w:hAnsi="Cambria Math"/>
-                        <w:bCs/>
                         <w:i/>
                       </w:rPr>
                     </m:ctrlPr>
@@ -3111,7 +4416,6 @@
             <w:pPr>
               <w:rPr>
                 <w:rFonts w:eastAsiaTheme="minorEastAsia"/>
-                <w:bCs/>
               </w:rPr>
             </w:pPr>
             <m:oMathPara>
@@ -3121,7 +4425,6 @@
                     <m:ctrlPr>
                       <w:rPr>
                         <w:rFonts w:ascii="Cambria Math" w:eastAsiaTheme="minorEastAsia" w:hAnsi="Cambria Math"/>
-                        <w:bCs/>
                         <w:i/>
                       </w:rPr>
                     </m:ctrlPr>
@@ -3482,7 +4785,6 @@
         <w:rPr>
           <w:rFonts w:eastAsiaTheme="minorEastAsia"/>
         </w:rPr>
-        <w:lastRenderedPageBreak/>
         <w:t>Solvatation stabilisation des espèces formées nombre de molécules autour des ions. Dispersion taille et de la charge.</w:t>
       </w:r>
     </w:p>
@@ -3646,521 +4948,16 @@
           <w:rFonts w:eastAsiaTheme="minorEastAsia"/>
         </w:rPr>
       </w:pPr>
-      <w:r>
+    </w:p>
+    <w:p>
+      <w:pPr>
         <w:rPr>
           <w:rFonts w:eastAsiaTheme="minorEastAsia"/>
         </w:rPr>
-        <w:t>Acide gras</w:t>
-      </w:r>
-    </w:p>
-    <w:p>
-      <w:pPr>
-        <w:rPr>
-          <w:rFonts w:eastAsiaTheme="minorEastAsia"/>
-        </w:rPr>
-      </w:pPr>
-      <w:r>
-        <w:rPr>
-          <w:rFonts w:eastAsiaTheme="minorEastAsia"/>
-        </w:rPr>
-        <w:t>Catabolisme des acides gras</w:t>
-      </w:r>
-    </w:p>
-    <w:tbl>
-      <w:tblPr>
-        <w:tblStyle w:val="Grilledetableauclaire"/>
-        <w:tblW w:w="0" w:type="auto"/>
-        <w:tblLook w:val="0420" w:firstRow="1" w:lastRow="0" w:firstColumn="0" w:lastColumn="0" w:noHBand="0" w:noVBand="1"/>
-      </w:tblPr>
-      <w:tblGrid>
-        <w:gridCol w:w="3667"/>
-        <w:gridCol w:w="3668"/>
-      </w:tblGrid>
-      <w:tr>
-        <w:trPr>
-          <w:cnfStyle w:val="100000000000" w:firstRow="1" w:lastRow="0" w:firstColumn="0" w:lastColumn="0" w:oddVBand="0" w:evenVBand="0" w:oddHBand="0" w:evenHBand="0" w:firstRowFirstColumn="0" w:firstRowLastColumn="0" w:lastRowFirstColumn="0" w:lastRowLastColumn="0"/>
-        </w:trPr>
-        <w:tc>
-          <w:tcPr>
-            <w:tcW w:w="3667" w:type="dxa"/>
-          </w:tcPr>
-          <w:p>
-            <w:pPr>
-              <w:rPr>
-                <w:rFonts w:eastAsiaTheme="minorEastAsia"/>
-              </w:rPr>
-            </w:pPr>
-            <w:r>
-              <w:rPr>
-                <w:rFonts w:eastAsiaTheme="minorEastAsia"/>
-              </w:rPr>
-              <w:t>Groupement</w:t>
-            </w:r>
-          </w:p>
-        </w:tc>
-        <w:tc>
-          <w:tcPr>
-            <w:tcW w:w="3668" w:type="dxa"/>
-          </w:tcPr>
-          <w:p>
-            <w:pPr>
-              <w:rPr>
-                <w:rFonts w:eastAsiaTheme="minorEastAsia"/>
-              </w:rPr>
-            </w:pPr>
-            <w:r>
-              <w:rPr>
-                <w:rFonts w:eastAsiaTheme="minorEastAsia"/>
-              </w:rPr>
-              <w:t>pKa</w:t>
-            </w:r>
-          </w:p>
-        </w:tc>
-      </w:tr>
-      <w:tr>
-        <w:tc>
-          <w:tcPr>
-            <w:tcW w:w="3667" w:type="dxa"/>
-          </w:tcPr>
-          <w:p>
-            <w:pPr>
-              <w:rPr>
-                <w:rFonts w:eastAsiaTheme="minorEastAsia"/>
-              </w:rPr>
-            </w:pPr>
-            <w:r>
-              <w:rPr>
-                <w:rFonts w:eastAsiaTheme="minorEastAsia"/>
-              </w:rPr>
-              <w:t>Acide carboxylique</w:t>
-            </w:r>
-          </w:p>
-        </w:tc>
-        <w:tc>
-          <w:tcPr>
-            <w:tcW w:w="3668" w:type="dxa"/>
-          </w:tcPr>
-          <w:p>
-            <w:pPr>
-              <w:rPr>
-                <w:rFonts w:eastAsiaTheme="minorEastAsia"/>
-              </w:rPr>
-            </w:pPr>
-            <w:r>
-              <w:rPr>
-                <w:rFonts w:eastAsiaTheme="minorEastAsia"/>
-              </w:rPr>
-              <w:t>4-5</w:t>
-            </w:r>
-          </w:p>
-        </w:tc>
-      </w:tr>
-      <w:tr>
-        <w:tc>
-          <w:tcPr>
-            <w:tcW w:w="3667" w:type="dxa"/>
-          </w:tcPr>
-          <w:p>
-            <w:pPr>
-              <w:rPr>
-                <w:rFonts w:eastAsiaTheme="minorEastAsia"/>
-              </w:rPr>
-            </w:pPr>
-            <w:r>
-              <w:rPr>
-                <w:rFonts w:eastAsiaTheme="minorEastAsia"/>
-              </w:rPr>
-              <w:t>Amine</w:t>
-            </w:r>
-          </w:p>
-        </w:tc>
-        <w:tc>
-          <w:tcPr>
-            <w:tcW w:w="3668" w:type="dxa"/>
-          </w:tcPr>
-          <w:p>
-            <w:pPr>
-              <w:rPr>
-                <w:rFonts w:eastAsiaTheme="minorEastAsia"/>
-              </w:rPr>
-            </w:pPr>
-          </w:p>
-        </w:tc>
-      </w:tr>
-      <w:tr>
-        <w:tc>
-          <w:tcPr>
-            <w:tcW w:w="3667" w:type="dxa"/>
-          </w:tcPr>
-          <w:p>
-            <w:pPr>
-              <w:rPr>
-                <w:rFonts w:eastAsiaTheme="minorEastAsia"/>
-              </w:rPr>
-            </w:pPr>
-            <w:r>
-              <w:rPr>
-                <w:rFonts w:eastAsiaTheme="minorEastAsia"/>
-              </w:rPr>
-              <w:t>Anhydride d’acyle</w:t>
-            </w:r>
-          </w:p>
-        </w:tc>
-        <w:tc>
-          <w:tcPr>
-            <w:tcW w:w="3668" w:type="dxa"/>
-          </w:tcPr>
-          <w:p>
-            <w:pPr>
-              <w:rPr>
-                <w:rFonts w:eastAsiaTheme="minorEastAsia"/>
-              </w:rPr>
-            </w:pPr>
-            <w:r>
-              <w:rPr>
-                <w:rFonts w:eastAsiaTheme="minorEastAsia"/>
-              </w:rPr>
-              <w:t>11</w:t>
-            </w:r>
-          </w:p>
-        </w:tc>
-      </w:tr>
-      <w:tr>
-        <w:tc>
-          <w:tcPr>
-            <w:tcW w:w="3667" w:type="dxa"/>
-          </w:tcPr>
-          <w:p>
-            <w:pPr>
-              <w:rPr>
-                <w:rFonts w:eastAsiaTheme="minorEastAsia"/>
-              </w:rPr>
-            </w:pPr>
-            <w:r>
-              <w:rPr>
-                <w:rFonts w:eastAsiaTheme="minorEastAsia"/>
-              </w:rPr>
-              <w:t>Alcool I</w:t>
-            </w:r>
-          </w:p>
-        </w:tc>
-        <w:tc>
-          <w:tcPr>
-            <w:tcW w:w="3668" w:type="dxa"/>
-          </w:tcPr>
-          <w:p>
-            <w:pPr>
-              <w:rPr>
-                <w:rFonts w:eastAsiaTheme="minorEastAsia"/>
-              </w:rPr>
-            </w:pPr>
-            <w:r>
-              <w:rPr>
-                <w:rFonts w:eastAsiaTheme="minorEastAsia"/>
-              </w:rPr>
-              <w:t>15-16</w:t>
-            </w:r>
-          </w:p>
-        </w:tc>
-      </w:tr>
-      <w:tr>
-        <w:tc>
-          <w:tcPr>
-            <w:tcW w:w="3667" w:type="dxa"/>
-          </w:tcPr>
-          <w:p>
-            <w:pPr>
-              <w:rPr>
-                <w:rFonts w:eastAsiaTheme="minorEastAsia"/>
-              </w:rPr>
-            </w:pPr>
-            <w:r>
-              <w:rPr>
-                <w:rFonts w:eastAsiaTheme="minorEastAsia"/>
-              </w:rPr>
-              <w:t>Alcool II</w:t>
-            </w:r>
-          </w:p>
-        </w:tc>
-        <w:tc>
-          <w:tcPr>
-            <w:tcW w:w="3668" w:type="dxa"/>
-          </w:tcPr>
-          <w:p>
-            <w:pPr>
-              <w:rPr>
-                <w:rFonts w:eastAsiaTheme="minorEastAsia"/>
-              </w:rPr>
-            </w:pPr>
-            <w:r>
-              <w:rPr>
-                <w:rFonts w:eastAsiaTheme="minorEastAsia"/>
-              </w:rPr>
-              <w:t>16-17</w:t>
-            </w:r>
-          </w:p>
-        </w:tc>
-      </w:tr>
-      <w:tr>
-        <w:tc>
-          <w:tcPr>
-            <w:tcW w:w="3667" w:type="dxa"/>
-          </w:tcPr>
-          <w:p>
-            <w:pPr>
-              <w:rPr>
-                <w:rFonts w:eastAsiaTheme="minorEastAsia"/>
-              </w:rPr>
-            </w:pPr>
-            <w:r>
-              <w:rPr>
-                <w:rFonts w:eastAsiaTheme="minorEastAsia"/>
-              </w:rPr>
-              <w:t xml:space="preserve">Ester </w:t>
-            </w:r>
-          </w:p>
-        </w:tc>
-        <w:tc>
-          <w:tcPr>
-            <w:tcW w:w="3668" w:type="dxa"/>
-          </w:tcPr>
-          <w:p>
-            <w:pPr>
-              <w:rPr>
-                <w:rFonts w:eastAsiaTheme="minorEastAsia"/>
-              </w:rPr>
-            </w:pPr>
-            <w:r>
-              <w:rPr>
-                <w:rFonts w:eastAsiaTheme="minorEastAsia"/>
-              </w:rPr>
-              <w:t>16-17</w:t>
-            </w:r>
-          </w:p>
-        </w:tc>
-      </w:tr>
-      <w:tr>
-        <w:tc>
-          <w:tcPr>
-            <w:tcW w:w="3667" w:type="dxa"/>
-          </w:tcPr>
-          <w:p>
-            <w:pPr>
-              <w:rPr>
-                <w:rFonts w:eastAsiaTheme="minorEastAsia"/>
-              </w:rPr>
-            </w:pPr>
-            <w:r>
-              <w:rPr>
-                <w:rFonts w:eastAsiaTheme="minorEastAsia"/>
-              </w:rPr>
-              <w:t>Amide</w:t>
-            </w:r>
-          </w:p>
-        </w:tc>
-        <w:tc>
-          <w:tcPr>
-            <w:tcW w:w="3668" w:type="dxa"/>
-          </w:tcPr>
-          <w:p>
-            <w:pPr>
-              <w:rPr>
-                <w:rFonts w:eastAsiaTheme="minorEastAsia"/>
-              </w:rPr>
-            </w:pPr>
-            <w:r>
-              <w:rPr>
-                <w:rFonts w:eastAsiaTheme="minorEastAsia"/>
-              </w:rPr>
-              <w:t>35</w:t>
-            </w:r>
-          </w:p>
-        </w:tc>
-      </w:tr>
-    </w:tbl>
-    <w:p>
-      <w:pPr>
-        <w:rPr>
-          <w:rFonts w:eastAsiaTheme="minorEastAsia"/>
-        </w:rPr>
-      </w:pPr>
-      <w:r>
-        <w:rPr>
-          <w:rFonts w:eastAsiaTheme="minorEastAsia"/>
-        </w:rPr>
-        <w:t>Les riches attaques les pauvres</w:t>
-      </w:r>
-    </w:p>
-    <w:p>
-      <w:pPr>
-        <w:rPr>
-          <w:rFonts w:eastAsiaTheme="minorEastAsia"/>
-        </w:rPr>
-      </w:pPr>
-      <w:r>
-        <w:rPr>
-          <w:rFonts w:eastAsiaTheme="minorEastAsia"/>
-        </w:rPr>
-        <w:t>L’atome de S est un bon nucléophile mais un mauvais groupe partant</w:t>
-      </w:r>
-    </w:p>
-    <w:p>
-      <w:pPr>
-        <w:rPr>
-          <w:rFonts w:eastAsiaTheme="minorEastAsia"/>
-        </w:rPr>
-      </w:pPr>
-      <w:r>
-        <w:rPr>
-          <w:rFonts w:eastAsiaTheme="minorEastAsia"/>
-        </w:rPr>
-        <w:t>Un riche attaque un pauvre</w:t>
-      </w:r>
-    </w:p>
-    <w:p>
-      <w:pPr>
-        <w:rPr>
-          <w:rFonts w:eastAsiaTheme="minorEastAsia"/>
-        </w:rPr>
-      </w:pPr>
-      <w:r>
-        <w:rPr>
-          <w:rFonts w:eastAsiaTheme="minorEastAsia"/>
-        </w:rPr>
-        <w:t xml:space="preserve">Un mou (atome avec qu’un dure (atome très électronégatif avec un faible nombre de couches électrioniques). </w:t>
-      </w:r>
-    </w:p>
-    <w:p>
-      <w:pPr>
-        <w:rPr>
-          <w:rFonts w:eastAsiaTheme="minorEastAsia"/>
-        </w:rPr>
-      </w:pPr>
-      <w:r>
-        <w:rPr>
-          <w:rFonts w:eastAsiaTheme="minorEastAsia"/>
-        </w:rPr>
-        <w:t>Exemple : le thiol (S) est un bon électrophile mais un mauvais nucléofuge (groupe partant).</w:t>
-      </w:r>
-    </w:p>
-    <w:p>
-      <w:pPr>
-        <w:rPr>
-          <w:rFonts w:eastAsiaTheme="minorEastAsia"/>
-        </w:rPr>
-      </w:pPr>
-      <w:r>
-        <w:rPr>
-          <w:rFonts w:eastAsiaTheme="minorEastAsia"/>
-        </w:rPr>
-        <w:t>L’oxydation en milieu biologique se déroule par quasiment tout le temps grâce à NAD (NAD+) ou FAD</w:t>
-      </w:r>
-    </w:p>
-    <w:p>
-      <w:r>
-        <w:t>Gros nuage de S le rend plus facilement polarisable </w:t>
-      </w:r>
-    </w:p>
-    <w:p>
-      <w:r>
-        <w:t>NOH O par effet inductif donneur o est nucléophile. </w:t>
-      </w:r>
-    </w:p>
-    <w:p>
-      <w:pPr>
-        <w:rPr>
-          <w:rFonts w:ascii="Segoe UI" w:hAnsi="Segoe UI" w:cs="Segoe UI"/>
-          <w:sz w:val="18"/>
-          <w:szCs w:val="18"/>
-          <w:lang w:eastAsia="fr-FR"/>
-        </w:rPr>
-      </w:pPr>
-      <w:r>
-        <w:rPr>
-          <w:lang w:eastAsia="fr-FR"/>
-        </w:rPr>
-        <w:t>Force motrice : étape irréversible qui permet de favoriser la réaction dans un sens. Par exemple, lorsqu’une réaction produit un gaz c’est à dire la production d’une molécule qui quitte le système. </w:t>
-      </w:r>
-    </w:p>
-    <w:p>
-      <w:pPr>
-        <w:rPr>
-          <w:rFonts w:ascii="Segoe UI" w:hAnsi="Segoe UI" w:cs="Segoe UI"/>
-          <w:sz w:val="18"/>
-          <w:szCs w:val="18"/>
-          <w:lang w:eastAsia="fr-FR"/>
-        </w:rPr>
-      </w:pPr>
-      <w:r>
-        <w:rPr>
-          <w:lang w:eastAsia="fr-FR"/>
-        </w:rPr>
-        <w:t>Prototropie et tautomérie la différence. La tautomérie peut se réaliser uniquement des atomes reliés à 4 liaisons. </w:t>
-      </w:r>
-    </w:p>
-    <w:p>
-      <w:pPr>
-        <w:rPr>
-          <w:rFonts w:ascii="Segoe UI" w:hAnsi="Segoe UI" w:cs="Segoe UI"/>
-          <w:sz w:val="18"/>
-          <w:szCs w:val="18"/>
-          <w:lang w:eastAsia="fr-FR"/>
-        </w:rPr>
-      </w:pPr>
-      <w:r>
-        <w:rPr>
-          <w:lang w:eastAsia="fr-FR"/>
-        </w:rPr>
-        <w:t>La prototropie fait intervenir un intermédiaire réactionnel. Le mécanisme n’est généralement pas écrit. </w:t>
-      </w:r>
-    </w:p>
-    <w:p>
-      <w:r>
-        <w:t>Transposition</w:t>
-      </w:r>
-      <w:r>
-        <w:rPr>
-          <w:rStyle w:val="normaltextrun"/>
-          <w:rFonts w:ascii="Calibri" w:hAnsi="Calibri" w:cs="Calibri"/>
-          <w:color w:val="000000"/>
-          <w:shd w:val="clear" w:color="auto" w:fill="FFFFFF"/>
-        </w:rPr>
-        <w:t> </w:t>
-      </w:r>
-      <w:r>
-        <w:rPr>
-          <w:rStyle w:val="eop"/>
-          <w:rFonts w:ascii="Calibri" w:hAnsi="Calibri" w:cs="Calibri"/>
-          <w:color w:val="000000"/>
-          <w:shd w:val="clear" w:color="auto" w:fill="FFFFFF"/>
-        </w:rPr>
-        <w:t> </w:t>
-      </w:r>
-    </w:p>
-    <w:p>
-      <w:pPr>
-        <w:ind w:left="708" w:hanging="708"/>
-        <w:rPr>
-          <w:rFonts w:eastAsiaTheme="minorEastAsia"/>
-        </w:rPr>
-      </w:pPr>
-    </w:p>
-    <w:p>
-      <w:pPr>
-        <w:rPr>
-          <w:rFonts w:eastAsiaTheme="minorEastAsia"/>
-        </w:rPr>
-      </w:pPr>
-    </w:p>
-    <w:p>
-      <w:pPr>
-        <w:rPr>
-          <w:rFonts w:eastAsiaTheme="minorEastAsia"/>
-        </w:rPr>
       </w:pPr>
     </w:p>
     <w:sectPr>
-      <w:footerReference w:type="default" r:id="rId22"/>
+      <w:footerReference w:type="default" r:id="rId32"/>
       <w:pgSz w:w="16838" w:h="11906" w:orient="landscape"/>
       <w:pgMar w:top="720" w:right="720" w:bottom="720" w:left="720" w:header="708" w:footer="708" w:gutter="0"/>
       <w:cols w:num="2" w:space="708"/>
@@ -4280,7 +5077,7 @@
         <v:path o:extrusionok="f" gradientshapeok="t" o:connecttype="rect"/>
         <o:lock v:ext="edit" aspectratio="t"/>
       </v:shapetype>
-      <v:shape id="_x0000_i1212" type="#_x0000_t75" style="width:48.75pt;height:22.5pt;visibility:visible;mso-wrap-style:square" o:bullet="t">
+      <v:shape id="_x0000_i1123" type="#_x0000_t75" style="width:48.75pt;height:22.5pt;visibility:visible;mso-wrap-style:square" o:bullet="t">
         <v:imagedata r:id="rId1" o:title=""/>
       </v:shape>
     </w:pict>
@@ -4824,6 +5621,345 @@
     </w:lvl>
   </w:abstractNum>
   <w:abstractNum w:abstractNumId="5" w15:restartNumberingAfterBreak="0">
+    <w:nsid w:val="0AE3630D"/>
+    <w:multiLevelType w:val="hybridMultilevel"/>
+    <w:tmpl w:val="77206AFC"/>
+    <w:lvl w:ilvl="0" w:tplc="040C0001">
+      <w:start w:val="1"/>
+      <w:numFmt w:val="bullet"/>
+      <w:lvlText w:val=""/>
+      <w:lvlJc w:val="left"/>
+      <w:pPr>
+        <w:ind w:left="720" w:hanging="360"/>
+      </w:pPr>
+      <w:rPr>
+        <w:rFonts w:ascii="Symbol" w:hAnsi="Symbol" w:hint="default"/>
+      </w:rPr>
+    </w:lvl>
+    <w:lvl w:ilvl="1" w:tplc="040C0003" w:tentative="1">
+      <w:start w:val="1"/>
+      <w:numFmt w:val="bullet"/>
+      <w:lvlText w:val="o"/>
+      <w:lvlJc w:val="left"/>
+      <w:pPr>
+        <w:ind w:left="1440" w:hanging="360"/>
+      </w:pPr>
+      <w:rPr>
+        <w:rFonts w:ascii="Courier New" w:hAnsi="Courier New" w:cs="Courier New" w:hint="default"/>
+      </w:rPr>
+    </w:lvl>
+    <w:lvl w:ilvl="2" w:tplc="040C0005" w:tentative="1">
+      <w:start w:val="1"/>
+      <w:numFmt w:val="bullet"/>
+      <w:lvlText w:val=""/>
+      <w:lvlJc w:val="left"/>
+      <w:pPr>
+        <w:ind w:left="2160" w:hanging="360"/>
+      </w:pPr>
+      <w:rPr>
+        <w:rFonts w:ascii="Wingdings" w:hAnsi="Wingdings" w:hint="default"/>
+      </w:rPr>
+    </w:lvl>
+    <w:lvl w:ilvl="3" w:tplc="040C0001" w:tentative="1">
+      <w:start w:val="1"/>
+      <w:numFmt w:val="bullet"/>
+      <w:lvlText w:val=""/>
+      <w:lvlJc w:val="left"/>
+      <w:pPr>
+        <w:ind w:left="2880" w:hanging="360"/>
+      </w:pPr>
+      <w:rPr>
+        <w:rFonts w:ascii="Symbol" w:hAnsi="Symbol" w:hint="default"/>
+      </w:rPr>
+    </w:lvl>
+    <w:lvl w:ilvl="4" w:tplc="040C0003" w:tentative="1">
+      <w:start w:val="1"/>
+      <w:numFmt w:val="bullet"/>
+      <w:lvlText w:val="o"/>
+      <w:lvlJc w:val="left"/>
+      <w:pPr>
+        <w:ind w:left="3600" w:hanging="360"/>
+      </w:pPr>
+      <w:rPr>
+        <w:rFonts w:ascii="Courier New" w:hAnsi="Courier New" w:cs="Courier New" w:hint="default"/>
+      </w:rPr>
+    </w:lvl>
+    <w:lvl w:ilvl="5" w:tplc="040C0005" w:tentative="1">
+      <w:start w:val="1"/>
+      <w:numFmt w:val="bullet"/>
+      <w:lvlText w:val=""/>
+      <w:lvlJc w:val="left"/>
+      <w:pPr>
+        <w:ind w:left="4320" w:hanging="360"/>
+      </w:pPr>
+      <w:rPr>
+        <w:rFonts w:ascii="Wingdings" w:hAnsi="Wingdings" w:hint="default"/>
+      </w:rPr>
+    </w:lvl>
+    <w:lvl w:ilvl="6" w:tplc="040C0001" w:tentative="1">
+      <w:start w:val="1"/>
+      <w:numFmt w:val="bullet"/>
+      <w:lvlText w:val=""/>
+      <w:lvlJc w:val="left"/>
+      <w:pPr>
+        <w:ind w:left="5040" w:hanging="360"/>
+      </w:pPr>
+      <w:rPr>
+        <w:rFonts w:ascii="Symbol" w:hAnsi="Symbol" w:hint="default"/>
+      </w:rPr>
+    </w:lvl>
+    <w:lvl w:ilvl="7" w:tplc="040C0003" w:tentative="1">
+      <w:start w:val="1"/>
+      <w:numFmt w:val="bullet"/>
+      <w:lvlText w:val="o"/>
+      <w:lvlJc w:val="left"/>
+      <w:pPr>
+        <w:ind w:left="5760" w:hanging="360"/>
+      </w:pPr>
+      <w:rPr>
+        <w:rFonts w:ascii="Courier New" w:hAnsi="Courier New" w:cs="Courier New" w:hint="default"/>
+      </w:rPr>
+    </w:lvl>
+    <w:lvl w:ilvl="8" w:tplc="040C0005" w:tentative="1">
+      <w:start w:val="1"/>
+      <w:numFmt w:val="bullet"/>
+      <w:lvlText w:val=""/>
+      <w:lvlJc w:val="left"/>
+      <w:pPr>
+        <w:ind w:left="6480" w:hanging="360"/>
+      </w:pPr>
+      <w:rPr>
+        <w:rFonts w:ascii="Wingdings" w:hAnsi="Wingdings" w:hint="default"/>
+      </w:rPr>
+    </w:lvl>
+  </w:abstractNum>
+  <w:abstractNum w:abstractNumId="6" w15:restartNumberingAfterBreak="0">
+    <w:nsid w:val="0AEE71D8"/>
+    <w:multiLevelType w:val="hybridMultilevel"/>
+    <w:tmpl w:val="C9460EB6"/>
+    <w:lvl w:ilvl="0" w:tplc="040C0001">
+      <w:start w:val="1"/>
+      <w:numFmt w:val="bullet"/>
+      <w:lvlText w:val=""/>
+      <w:lvlJc w:val="left"/>
+      <w:pPr>
+        <w:ind w:left="720" w:hanging="360"/>
+      </w:pPr>
+      <w:rPr>
+        <w:rFonts w:ascii="Symbol" w:hAnsi="Symbol" w:hint="default"/>
+      </w:rPr>
+    </w:lvl>
+    <w:lvl w:ilvl="1" w:tplc="040C0003">
+      <w:start w:val="1"/>
+      <w:numFmt w:val="bullet"/>
+      <w:lvlText w:val="o"/>
+      <w:lvlJc w:val="left"/>
+      <w:pPr>
+        <w:ind w:left="1440" w:hanging="360"/>
+      </w:pPr>
+      <w:rPr>
+        <w:rFonts w:ascii="Courier New" w:hAnsi="Courier New" w:cs="Courier New" w:hint="default"/>
+      </w:rPr>
+    </w:lvl>
+    <w:lvl w:ilvl="2" w:tplc="040C0005" w:tentative="1">
+      <w:start w:val="1"/>
+      <w:numFmt w:val="bullet"/>
+      <w:lvlText w:val=""/>
+      <w:lvlJc w:val="left"/>
+      <w:pPr>
+        <w:ind w:left="2160" w:hanging="360"/>
+      </w:pPr>
+      <w:rPr>
+        <w:rFonts w:ascii="Wingdings" w:hAnsi="Wingdings" w:hint="default"/>
+      </w:rPr>
+    </w:lvl>
+    <w:lvl w:ilvl="3" w:tplc="040C0001" w:tentative="1">
+      <w:start w:val="1"/>
+      <w:numFmt w:val="bullet"/>
+      <w:lvlText w:val=""/>
+      <w:lvlJc w:val="left"/>
+      <w:pPr>
+        <w:ind w:left="2880" w:hanging="360"/>
+      </w:pPr>
+      <w:rPr>
+        <w:rFonts w:ascii="Symbol" w:hAnsi="Symbol" w:hint="default"/>
+      </w:rPr>
+    </w:lvl>
+    <w:lvl w:ilvl="4" w:tplc="040C0003" w:tentative="1">
+      <w:start w:val="1"/>
+      <w:numFmt w:val="bullet"/>
+      <w:lvlText w:val="o"/>
+      <w:lvlJc w:val="left"/>
+      <w:pPr>
+        <w:ind w:left="3600" w:hanging="360"/>
+      </w:pPr>
+      <w:rPr>
+        <w:rFonts w:ascii="Courier New" w:hAnsi="Courier New" w:cs="Courier New" w:hint="default"/>
+      </w:rPr>
+    </w:lvl>
+    <w:lvl w:ilvl="5" w:tplc="040C0005" w:tentative="1">
+      <w:start w:val="1"/>
+      <w:numFmt w:val="bullet"/>
+      <w:lvlText w:val=""/>
+      <w:lvlJc w:val="left"/>
+      <w:pPr>
+        <w:ind w:left="4320" w:hanging="360"/>
+      </w:pPr>
+      <w:rPr>
+        <w:rFonts w:ascii="Wingdings" w:hAnsi="Wingdings" w:hint="default"/>
+      </w:rPr>
+    </w:lvl>
+    <w:lvl w:ilvl="6" w:tplc="040C0001" w:tentative="1">
+      <w:start w:val="1"/>
+      <w:numFmt w:val="bullet"/>
+      <w:lvlText w:val=""/>
+      <w:lvlJc w:val="left"/>
+      <w:pPr>
+        <w:ind w:left="5040" w:hanging="360"/>
+      </w:pPr>
+      <w:rPr>
+        <w:rFonts w:ascii="Symbol" w:hAnsi="Symbol" w:hint="default"/>
+      </w:rPr>
+    </w:lvl>
+    <w:lvl w:ilvl="7" w:tplc="040C0003" w:tentative="1">
+      <w:start w:val="1"/>
+      <w:numFmt w:val="bullet"/>
+      <w:lvlText w:val="o"/>
+      <w:lvlJc w:val="left"/>
+      <w:pPr>
+        <w:ind w:left="5760" w:hanging="360"/>
+      </w:pPr>
+      <w:rPr>
+        <w:rFonts w:ascii="Courier New" w:hAnsi="Courier New" w:cs="Courier New" w:hint="default"/>
+      </w:rPr>
+    </w:lvl>
+    <w:lvl w:ilvl="8" w:tplc="040C0005" w:tentative="1">
+      <w:start w:val="1"/>
+      <w:numFmt w:val="bullet"/>
+      <w:lvlText w:val=""/>
+      <w:lvlJc w:val="left"/>
+      <w:pPr>
+        <w:ind w:left="6480" w:hanging="360"/>
+      </w:pPr>
+      <w:rPr>
+        <w:rFonts w:ascii="Wingdings" w:hAnsi="Wingdings" w:hint="default"/>
+      </w:rPr>
+    </w:lvl>
+  </w:abstractNum>
+  <w:abstractNum w:abstractNumId="7" w15:restartNumberingAfterBreak="0">
+    <w:nsid w:val="0B1A0993"/>
+    <w:multiLevelType w:val="hybridMultilevel"/>
+    <w:tmpl w:val="E4064BF2"/>
+    <w:lvl w:ilvl="0" w:tplc="DA6AC7EA">
+      <w:start w:val="1"/>
+      <w:numFmt w:val="bullet"/>
+      <w:lvlText w:val=""/>
+      <w:lvlJc w:val="left"/>
+      <w:pPr>
+        <w:ind w:left="720" w:hanging="360"/>
+      </w:pPr>
+      <w:rPr>
+        <w:rFonts w:ascii="Symbol" w:hAnsi="Symbol" w:hint="default"/>
+      </w:rPr>
+    </w:lvl>
+    <w:lvl w:ilvl="1" w:tplc="EB6876E2">
+      <w:start w:val="1"/>
+      <w:numFmt w:val="bullet"/>
+      <w:lvlText w:val="o"/>
+      <w:lvlJc w:val="left"/>
+      <w:pPr>
+        <w:ind w:left="1440" w:hanging="360"/>
+      </w:pPr>
+      <w:rPr>
+        <w:rFonts w:ascii="Courier New" w:hAnsi="Courier New" w:hint="default"/>
+      </w:rPr>
+    </w:lvl>
+    <w:lvl w:ilvl="2" w:tplc="54246FF2">
+      <w:start w:val="1"/>
+      <w:numFmt w:val="bullet"/>
+      <w:lvlText w:val=""/>
+      <w:lvlJc w:val="left"/>
+      <w:pPr>
+        <w:ind w:left="2160" w:hanging="360"/>
+      </w:pPr>
+      <w:rPr>
+        <w:rFonts w:ascii="Wingdings" w:hAnsi="Wingdings" w:hint="default"/>
+      </w:rPr>
+    </w:lvl>
+    <w:lvl w:ilvl="3" w:tplc="04268E62">
+      <w:start w:val="1"/>
+      <w:numFmt w:val="bullet"/>
+      <w:lvlText w:val=""/>
+      <w:lvlJc w:val="left"/>
+      <w:pPr>
+        <w:ind w:left="2880" w:hanging="360"/>
+      </w:pPr>
+      <w:rPr>
+        <w:rFonts w:ascii="Symbol" w:hAnsi="Symbol" w:hint="default"/>
+      </w:rPr>
+    </w:lvl>
+    <w:lvl w:ilvl="4" w:tplc="BF1623B6">
+      <w:start w:val="1"/>
+      <w:numFmt w:val="bullet"/>
+      <w:lvlText w:val="o"/>
+      <w:lvlJc w:val="left"/>
+      <w:pPr>
+        <w:ind w:left="3600" w:hanging="360"/>
+      </w:pPr>
+      <w:rPr>
+        <w:rFonts w:ascii="Courier New" w:hAnsi="Courier New" w:hint="default"/>
+      </w:rPr>
+    </w:lvl>
+    <w:lvl w:ilvl="5" w:tplc="866AF79C">
+      <w:start w:val="1"/>
+      <w:numFmt w:val="bullet"/>
+      <w:lvlText w:val=""/>
+      <w:lvlJc w:val="left"/>
+      <w:pPr>
+        <w:ind w:left="4320" w:hanging="360"/>
+      </w:pPr>
+      <w:rPr>
+        <w:rFonts w:ascii="Wingdings" w:hAnsi="Wingdings" w:hint="default"/>
+      </w:rPr>
+    </w:lvl>
+    <w:lvl w:ilvl="6" w:tplc="D8E45606">
+      <w:start w:val="1"/>
+      <w:numFmt w:val="bullet"/>
+      <w:lvlText w:val=""/>
+      <w:lvlJc w:val="left"/>
+      <w:pPr>
+        <w:ind w:left="5040" w:hanging="360"/>
+      </w:pPr>
+      <w:rPr>
+        <w:rFonts w:ascii="Symbol" w:hAnsi="Symbol" w:hint="default"/>
+      </w:rPr>
+    </w:lvl>
+    <w:lvl w:ilvl="7" w:tplc="9A5C6740">
+      <w:start w:val="1"/>
+      <w:numFmt w:val="bullet"/>
+      <w:lvlText w:val="o"/>
+      <w:lvlJc w:val="left"/>
+      <w:pPr>
+        <w:ind w:left="5760" w:hanging="360"/>
+      </w:pPr>
+      <w:rPr>
+        <w:rFonts w:ascii="Courier New" w:hAnsi="Courier New" w:hint="default"/>
+      </w:rPr>
+    </w:lvl>
+    <w:lvl w:ilvl="8" w:tplc="79A084D0">
+      <w:start w:val="1"/>
+      <w:numFmt w:val="bullet"/>
+      <w:lvlText w:val=""/>
+      <w:lvlJc w:val="left"/>
+      <w:pPr>
+        <w:ind w:left="6480" w:hanging="360"/>
+      </w:pPr>
+      <w:rPr>
+        <w:rFonts w:ascii="Wingdings" w:hAnsi="Wingdings" w:hint="default"/>
+      </w:rPr>
+    </w:lvl>
+  </w:abstractNum>
+  <w:abstractNum w:abstractNumId="8" w15:restartNumberingAfterBreak="0">
     <w:nsid w:val="0B9D499B"/>
     <w:multiLevelType w:val="hybridMultilevel"/>
     <w:tmpl w:val="0B7E5334"/>
@@ -4936,7 +6072,7 @@
       </w:rPr>
     </w:lvl>
   </w:abstractNum>
-  <w:abstractNum w:abstractNumId="6" w15:restartNumberingAfterBreak="0">
+  <w:abstractNum w:abstractNumId="9" w15:restartNumberingAfterBreak="0">
     <w:nsid w:val="0CA65C53"/>
     <w:multiLevelType w:val="hybridMultilevel"/>
     <w:tmpl w:val="6338E934"/>
@@ -5049,7 +6185,7 @@
       </w:rPr>
     </w:lvl>
   </w:abstractNum>
-  <w:abstractNum w:abstractNumId="7" w15:restartNumberingAfterBreak="0">
+  <w:abstractNum w:abstractNumId="10" w15:restartNumberingAfterBreak="0">
     <w:nsid w:val="0D355389"/>
     <w:multiLevelType w:val="hybridMultilevel"/>
     <w:tmpl w:val="C7F80BD6"/>
@@ -5135,7 +6271,7 @@
       </w:pPr>
     </w:lvl>
   </w:abstractNum>
-  <w:abstractNum w:abstractNumId="8" w15:restartNumberingAfterBreak="0">
+  <w:abstractNum w:abstractNumId="11" w15:restartNumberingAfterBreak="0">
     <w:nsid w:val="0FD05C4D"/>
     <w:multiLevelType w:val="hybridMultilevel"/>
     <w:tmpl w:val="F4F887BA"/>
@@ -5224,7 +6360,7 @@
       </w:pPr>
     </w:lvl>
   </w:abstractNum>
-  <w:abstractNum w:abstractNumId="9" w15:restartNumberingAfterBreak="0">
+  <w:abstractNum w:abstractNumId="12" w15:restartNumberingAfterBreak="0">
     <w:nsid w:val="13462056"/>
     <w:multiLevelType w:val="hybridMultilevel"/>
     <w:tmpl w:val="90801E5A"/>
@@ -5337,7 +6473,7 @@
       </w:rPr>
     </w:lvl>
   </w:abstractNum>
-  <w:abstractNum w:abstractNumId="10" w15:restartNumberingAfterBreak="0">
+  <w:abstractNum w:abstractNumId="13" w15:restartNumberingAfterBreak="0">
     <w:nsid w:val="15D36B81"/>
     <w:multiLevelType w:val="hybridMultilevel"/>
     <w:tmpl w:val="22547D04"/>
@@ -5450,7 +6586,7 @@
       </w:rPr>
     </w:lvl>
   </w:abstractNum>
-  <w:abstractNum w:abstractNumId="11" w15:restartNumberingAfterBreak="0">
+  <w:abstractNum w:abstractNumId="14" w15:restartNumberingAfterBreak="0">
     <w:nsid w:val="16130998"/>
     <w:multiLevelType w:val="hybridMultilevel"/>
     <w:tmpl w:val="7AB62618"/>
@@ -5563,7 +6699,7 @@
       </w:rPr>
     </w:lvl>
   </w:abstractNum>
-  <w:abstractNum w:abstractNumId="12" w15:restartNumberingAfterBreak="0">
+  <w:abstractNum w:abstractNumId="15" w15:restartNumberingAfterBreak="0">
     <w:nsid w:val="1FED762C"/>
     <w:multiLevelType w:val="hybridMultilevel"/>
     <w:tmpl w:val="79B22DC0"/>
@@ -5676,7 +6812,120 @@
       </w:rPr>
     </w:lvl>
   </w:abstractNum>
-  <w:abstractNum w:abstractNumId="13" w15:restartNumberingAfterBreak="0">
+  <w:abstractNum w:abstractNumId="16" w15:restartNumberingAfterBreak="0">
+    <w:nsid w:val="25C53440"/>
+    <w:multiLevelType w:val="hybridMultilevel"/>
+    <w:tmpl w:val="55725DF6"/>
+    <w:lvl w:ilvl="0" w:tplc="040C0001">
+      <w:start w:val="1"/>
+      <w:numFmt w:val="bullet"/>
+      <w:lvlText w:val=""/>
+      <w:lvlJc w:val="left"/>
+      <w:pPr>
+        <w:ind w:left="720" w:hanging="360"/>
+      </w:pPr>
+      <w:rPr>
+        <w:rFonts w:ascii="Symbol" w:hAnsi="Symbol" w:hint="default"/>
+      </w:rPr>
+    </w:lvl>
+    <w:lvl w:ilvl="1" w:tplc="040C0003" w:tentative="1">
+      <w:start w:val="1"/>
+      <w:numFmt w:val="bullet"/>
+      <w:lvlText w:val="o"/>
+      <w:lvlJc w:val="left"/>
+      <w:pPr>
+        <w:ind w:left="1440" w:hanging="360"/>
+      </w:pPr>
+      <w:rPr>
+        <w:rFonts w:ascii="Courier New" w:hAnsi="Courier New" w:cs="Courier New" w:hint="default"/>
+      </w:rPr>
+    </w:lvl>
+    <w:lvl w:ilvl="2" w:tplc="040C0005" w:tentative="1">
+      <w:start w:val="1"/>
+      <w:numFmt w:val="bullet"/>
+      <w:lvlText w:val=""/>
+      <w:lvlJc w:val="left"/>
+      <w:pPr>
+        <w:ind w:left="2160" w:hanging="360"/>
+      </w:pPr>
+      <w:rPr>
+        <w:rFonts w:ascii="Wingdings" w:hAnsi="Wingdings" w:hint="default"/>
+      </w:rPr>
+    </w:lvl>
+    <w:lvl w:ilvl="3" w:tplc="040C0001" w:tentative="1">
+      <w:start w:val="1"/>
+      <w:numFmt w:val="bullet"/>
+      <w:lvlText w:val=""/>
+      <w:lvlJc w:val="left"/>
+      <w:pPr>
+        <w:ind w:left="2880" w:hanging="360"/>
+      </w:pPr>
+      <w:rPr>
+        <w:rFonts w:ascii="Symbol" w:hAnsi="Symbol" w:hint="default"/>
+      </w:rPr>
+    </w:lvl>
+    <w:lvl w:ilvl="4" w:tplc="040C0003" w:tentative="1">
+      <w:start w:val="1"/>
+      <w:numFmt w:val="bullet"/>
+      <w:lvlText w:val="o"/>
+      <w:lvlJc w:val="left"/>
+      <w:pPr>
+        <w:ind w:left="3600" w:hanging="360"/>
+      </w:pPr>
+      <w:rPr>
+        <w:rFonts w:ascii="Courier New" w:hAnsi="Courier New" w:cs="Courier New" w:hint="default"/>
+      </w:rPr>
+    </w:lvl>
+    <w:lvl w:ilvl="5" w:tplc="040C0005" w:tentative="1">
+      <w:start w:val="1"/>
+      <w:numFmt w:val="bullet"/>
+      <w:lvlText w:val=""/>
+      <w:lvlJc w:val="left"/>
+      <w:pPr>
+        <w:ind w:left="4320" w:hanging="360"/>
+      </w:pPr>
+      <w:rPr>
+        <w:rFonts w:ascii="Wingdings" w:hAnsi="Wingdings" w:hint="default"/>
+      </w:rPr>
+    </w:lvl>
+    <w:lvl w:ilvl="6" w:tplc="040C0001" w:tentative="1">
+      <w:start w:val="1"/>
+      <w:numFmt w:val="bullet"/>
+      <w:lvlText w:val=""/>
+      <w:lvlJc w:val="left"/>
+      <w:pPr>
+        <w:ind w:left="5040" w:hanging="360"/>
+      </w:pPr>
+      <w:rPr>
+        <w:rFonts w:ascii="Symbol" w:hAnsi="Symbol" w:hint="default"/>
+      </w:rPr>
+    </w:lvl>
+    <w:lvl w:ilvl="7" w:tplc="040C0003" w:tentative="1">
+      <w:start w:val="1"/>
+      <w:numFmt w:val="bullet"/>
+      <w:lvlText w:val="o"/>
+      <w:lvlJc w:val="left"/>
+      <w:pPr>
+        <w:ind w:left="5760" w:hanging="360"/>
+      </w:pPr>
+      <w:rPr>
+        <w:rFonts w:ascii="Courier New" w:hAnsi="Courier New" w:cs="Courier New" w:hint="default"/>
+      </w:rPr>
+    </w:lvl>
+    <w:lvl w:ilvl="8" w:tplc="040C0005" w:tentative="1">
+      <w:start w:val="1"/>
+      <w:numFmt w:val="bullet"/>
+      <w:lvlText w:val=""/>
+      <w:lvlJc w:val="left"/>
+      <w:pPr>
+        <w:ind w:left="6480" w:hanging="360"/>
+      </w:pPr>
+      <w:rPr>
+        <w:rFonts w:ascii="Wingdings" w:hAnsi="Wingdings" w:hint="default"/>
+      </w:rPr>
+    </w:lvl>
+  </w:abstractNum>
+  <w:abstractNum w:abstractNumId="17" w15:restartNumberingAfterBreak="0">
     <w:nsid w:val="26537D2C"/>
     <w:multiLevelType w:val="hybridMultilevel"/>
     <w:tmpl w:val="98184252"/>
@@ -5789,7 +7038,7 @@
       </w:rPr>
     </w:lvl>
   </w:abstractNum>
-  <w:abstractNum w:abstractNumId="14" w15:restartNumberingAfterBreak="0">
+  <w:abstractNum w:abstractNumId="18" w15:restartNumberingAfterBreak="0">
     <w:nsid w:val="288003A1"/>
     <w:multiLevelType w:val="hybridMultilevel"/>
     <w:tmpl w:val="D34A58BC"/>
@@ -5902,7 +7151,7 @@
       </w:rPr>
     </w:lvl>
   </w:abstractNum>
-  <w:abstractNum w:abstractNumId="15" w15:restartNumberingAfterBreak="0">
+  <w:abstractNum w:abstractNumId="19" w15:restartNumberingAfterBreak="0">
     <w:nsid w:val="2D426F61"/>
     <w:multiLevelType w:val="hybridMultilevel"/>
     <w:tmpl w:val="999EC5F2"/>
@@ -6015,7 +7264,7 @@
       </w:rPr>
     </w:lvl>
   </w:abstractNum>
-  <w:abstractNum w:abstractNumId="16" w15:restartNumberingAfterBreak="0">
+  <w:abstractNum w:abstractNumId="20" w15:restartNumberingAfterBreak="0">
     <w:nsid w:val="33F7416F"/>
     <w:multiLevelType w:val="hybridMultilevel"/>
     <w:tmpl w:val="F724B9CA"/>
@@ -6128,7 +7377,7 @@
       </w:rPr>
     </w:lvl>
   </w:abstractNum>
-  <w:abstractNum w:abstractNumId="17" w15:restartNumberingAfterBreak="0">
+  <w:abstractNum w:abstractNumId="21" w15:restartNumberingAfterBreak="0">
     <w:nsid w:val="34F56B24"/>
     <w:multiLevelType w:val="hybridMultilevel"/>
     <w:tmpl w:val="4156CA80"/>
@@ -6241,7 +7490,7 @@
       </w:rPr>
     </w:lvl>
   </w:abstractNum>
-  <w:abstractNum w:abstractNumId="18" w15:restartNumberingAfterBreak="0">
+  <w:abstractNum w:abstractNumId="22" w15:restartNumberingAfterBreak="0">
     <w:nsid w:val="36C969EE"/>
     <w:multiLevelType w:val="hybridMultilevel"/>
     <w:tmpl w:val="5E62508A"/>
@@ -6354,7 +7603,7 @@
       </w:rPr>
     </w:lvl>
   </w:abstractNum>
-  <w:abstractNum w:abstractNumId="19" w15:restartNumberingAfterBreak="0">
+  <w:abstractNum w:abstractNumId="23" w15:restartNumberingAfterBreak="0">
     <w:nsid w:val="3CA246CD"/>
     <w:multiLevelType w:val="hybridMultilevel"/>
     <w:tmpl w:val="AEC405A0"/>
@@ -6467,7 +7716,7 @@
       </w:rPr>
     </w:lvl>
   </w:abstractNum>
-  <w:abstractNum w:abstractNumId="20" w15:restartNumberingAfterBreak="0">
+  <w:abstractNum w:abstractNumId="24" w15:restartNumberingAfterBreak="0">
     <w:nsid w:val="41A11077"/>
     <w:multiLevelType w:val="hybridMultilevel"/>
     <w:tmpl w:val="2AC051F8"/>
@@ -6580,7 +7829,7 @@
       </w:rPr>
     </w:lvl>
   </w:abstractNum>
-  <w:abstractNum w:abstractNumId="21" w15:restartNumberingAfterBreak="0">
+  <w:abstractNum w:abstractNumId="25" w15:restartNumberingAfterBreak="0">
     <w:nsid w:val="4460684D"/>
     <w:multiLevelType w:val="hybridMultilevel"/>
     <w:tmpl w:val="456EDD52"/>
@@ -6666,7 +7915,7 @@
       </w:pPr>
     </w:lvl>
   </w:abstractNum>
-  <w:abstractNum w:abstractNumId="22" w15:restartNumberingAfterBreak="0">
+  <w:abstractNum w:abstractNumId="26" w15:restartNumberingAfterBreak="0">
     <w:nsid w:val="46526C94"/>
     <w:multiLevelType w:val="hybridMultilevel"/>
     <w:tmpl w:val="7160F820"/>
@@ -6779,7 +8028,7 @@
       </w:rPr>
     </w:lvl>
   </w:abstractNum>
-  <w:abstractNum w:abstractNumId="23" w15:restartNumberingAfterBreak="0">
+  <w:abstractNum w:abstractNumId="27" w15:restartNumberingAfterBreak="0">
     <w:nsid w:val="46E8652C"/>
     <w:multiLevelType w:val="hybridMultilevel"/>
     <w:tmpl w:val="3C88AAB8"/>
@@ -6892,7 +8141,7 @@
       </w:rPr>
     </w:lvl>
   </w:abstractNum>
-  <w:abstractNum w:abstractNumId="24" w15:restartNumberingAfterBreak="0">
+  <w:abstractNum w:abstractNumId="28" w15:restartNumberingAfterBreak="0">
     <w:nsid w:val="51946AEA"/>
     <w:multiLevelType w:val="hybridMultilevel"/>
     <w:tmpl w:val="A7E8E4F0"/>
@@ -7005,7 +8254,7 @@
       </w:rPr>
     </w:lvl>
   </w:abstractNum>
-  <w:abstractNum w:abstractNumId="25" w15:restartNumberingAfterBreak="0">
+  <w:abstractNum w:abstractNumId="29" w15:restartNumberingAfterBreak="0">
     <w:nsid w:val="59625960"/>
     <w:multiLevelType w:val="hybridMultilevel"/>
     <w:tmpl w:val="24042610"/>
@@ -7118,7 +8367,7 @@
       </w:rPr>
     </w:lvl>
   </w:abstractNum>
-  <w:abstractNum w:abstractNumId="26" w15:restartNumberingAfterBreak="0">
+  <w:abstractNum w:abstractNumId="30" w15:restartNumberingAfterBreak="0">
     <w:nsid w:val="5BFE698E"/>
     <w:multiLevelType w:val="hybridMultilevel"/>
     <w:tmpl w:val="FAF2E06C"/>
@@ -7207,7 +8456,7 @@
       </w:pPr>
     </w:lvl>
   </w:abstractNum>
-  <w:abstractNum w:abstractNumId="27" w15:restartNumberingAfterBreak="0">
+  <w:abstractNum w:abstractNumId="31" w15:restartNumberingAfterBreak="0">
     <w:nsid w:val="60A27CCA"/>
     <w:multiLevelType w:val="hybridMultilevel"/>
     <w:tmpl w:val="293EB632"/>
@@ -7320,7 +8569,7 @@
       </w:rPr>
     </w:lvl>
   </w:abstractNum>
-  <w:abstractNum w:abstractNumId="28" w15:restartNumberingAfterBreak="0">
+  <w:abstractNum w:abstractNumId="32" w15:restartNumberingAfterBreak="0">
     <w:nsid w:val="670E4A9B"/>
     <w:multiLevelType w:val="hybridMultilevel"/>
     <w:tmpl w:val="DE18E678"/>
@@ -7406,7 +8655,7 @@
       </w:pPr>
     </w:lvl>
   </w:abstractNum>
-  <w:abstractNum w:abstractNumId="29" w15:restartNumberingAfterBreak="0">
+  <w:abstractNum w:abstractNumId="33" w15:restartNumberingAfterBreak="0">
     <w:nsid w:val="68277888"/>
     <w:multiLevelType w:val="hybridMultilevel"/>
     <w:tmpl w:val="ADD2EBC2"/>
@@ -7519,7 +8768,7 @@
       </w:rPr>
     </w:lvl>
   </w:abstractNum>
-  <w:abstractNum w:abstractNumId="30" w15:restartNumberingAfterBreak="0">
+  <w:abstractNum w:abstractNumId="34" w15:restartNumberingAfterBreak="0">
     <w:nsid w:val="73BA79B7"/>
     <w:multiLevelType w:val="hybridMultilevel"/>
     <w:tmpl w:val="D266448A"/>
@@ -7632,7 +8881,7 @@
       </w:rPr>
     </w:lvl>
   </w:abstractNum>
-  <w:abstractNum w:abstractNumId="31" w15:restartNumberingAfterBreak="0">
+  <w:abstractNum w:abstractNumId="35" w15:restartNumberingAfterBreak="0">
     <w:nsid w:val="73CB0A8A"/>
     <w:multiLevelType w:val="hybridMultilevel"/>
     <w:tmpl w:val="12C8C46E"/>
@@ -7745,7 +8994,7 @@
       </w:rPr>
     </w:lvl>
   </w:abstractNum>
-  <w:abstractNum w:abstractNumId="32" w15:restartNumberingAfterBreak="0">
+  <w:abstractNum w:abstractNumId="36" w15:restartNumberingAfterBreak="0">
     <w:nsid w:val="77694447"/>
     <w:multiLevelType w:val="hybridMultilevel"/>
     <w:tmpl w:val="2D38418A"/>
@@ -7858,7 +9107,7 @@
       </w:rPr>
     </w:lvl>
   </w:abstractNum>
-  <w:abstractNum w:abstractNumId="33" w15:restartNumberingAfterBreak="0">
+  <w:abstractNum w:abstractNumId="37" w15:restartNumberingAfterBreak="0">
     <w:nsid w:val="77EB396A"/>
     <w:multiLevelType w:val="hybridMultilevel"/>
     <w:tmpl w:val="BA7A8612"/>
@@ -7971,98 +9220,211 @@
       </w:rPr>
     </w:lvl>
   </w:abstractNum>
+  <w:abstractNum w:abstractNumId="38" w15:restartNumberingAfterBreak="0">
+    <w:nsid w:val="7A362F8E"/>
+    <w:multiLevelType w:val="hybridMultilevel"/>
+    <w:tmpl w:val="923EF420"/>
+    <w:lvl w:ilvl="0" w:tplc="040C0001">
+      <w:start w:val="1"/>
+      <w:numFmt w:val="bullet"/>
+      <w:lvlText w:val=""/>
+      <w:lvlJc w:val="left"/>
+      <w:pPr>
+        <w:ind w:left="720" w:hanging="360"/>
+      </w:pPr>
+      <w:rPr>
+        <w:rFonts w:ascii="Symbol" w:hAnsi="Symbol" w:hint="default"/>
+      </w:rPr>
+    </w:lvl>
+    <w:lvl w:ilvl="1" w:tplc="040C0003" w:tentative="1">
+      <w:start w:val="1"/>
+      <w:numFmt w:val="bullet"/>
+      <w:lvlText w:val="o"/>
+      <w:lvlJc w:val="left"/>
+      <w:pPr>
+        <w:ind w:left="1440" w:hanging="360"/>
+      </w:pPr>
+      <w:rPr>
+        <w:rFonts w:ascii="Courier New" w:hAnsi="Courier New" w:cs="Courier New" w:hint="default"/>
+      </w:rPr>
+    </w:lvl>
+    <w:lvl w:ilvl="2" w:tplc="040C0005" w:tentative="1">
+      <w:start w:val="1"/>
+      <w:numFmt w:val="bullet"/>
+      <w:lvlText w:val=""/>
+      <w:lvlJc w:val="left"/>
+      <w:pPr>
+        <w:ind w:left="2160" w:hanging="360"/>
+      </w:pPr>
+      <w:rPr>
+        <w:rFonts w:ascii="Wingdings" w:hAnsi="Wingdings" w:hint="default"/>
+      </w:rPr>
+    </w:lvl>
+    <w:lvl w:ilvl="3" w:tplc="040C0001" w:tentative="1">
+      <w:start w:val="1"/>
+      <w:numFmt w:val="bullet"/>
+      <w:lvlText w:val=""/>
+      <w:lvlJc w:val="left"/>
+      <w:pPr>
+        <w:ind w:left="2880" w:hanging="360"/>
+      </w:pPr>
+      <w:rPr>
+        <w:rFonts w:ascii="Symbol" w:hAnsi="Symbol" w:hint="default"/>
+      </w:rPr>
+    </w:lvl>
+    <w:lvl w:ilvl="4" w:tplc="040C0003" w:tentative="1">
+      <w:start w:val="1"/>
+      <w:numFmt w:val="bullet"/>
+      <w:lvlText w:val="o"/>
+      <w:lvlJc w:val="left"/>
+      <w:pPr>
+        <w:ind w:left="3600" w:hanging="360"/>
+      </w:pPr>
+      <w:rPr>
+        <w:rFonts w:ascii="Courier New" w:hAnsi="Courier New" w:cs="Courier New" w:hint="default"/>
+      </w:rPr>
+    </w:lvl>
+    <w:lvl w:ilvl="5" w:tplc="040C0005" w:tentative="1">
+      <w:start w:val="1"/>
+      <w:numFmt w:val="bullet"/>
+      <w:lvlText w:val=""/>
+      <w:lvlJc w:val="left"/>
+      <w:pPr>
+        <w:ind w:left="4320" w:hanging="360"/>
+      </w:pPr>
+      <w:rPr>
+        <w:rFonts w:ascii="Wingdings" w:hAnsi="Wingdings" w:hint="default"/>
+      </w:rPr>
+    </w:lvl>
+    <w:lvl w:ilvl="6" w:tplc="040C0001" w:tentative="1">
+      <w:start w:val="1"/>
+      <w:numFmt w:val="bullet"/>
+      <w:lvlText w:val=""/>
+      <w:lvlJc w:val="left"/>
+      <w:pPr>
+        <w:ind w:left="5040" w:hanging="360"/>
+      </w:pPr>
+      <w:rPr>
+        <w:rFonts w:ascii="Symbol" w:hAnsi="Symbol" w:hint="default"/>
+      </w:rPr>
+    </w:lvl>
+    <w:lvl w:ilvl="7" w:tplc="040C0003" w:tentative="1">
+      <w:start w:val="1"/>
+      <w:numFmt w:val="bullet"/>
+      <w:lvlText w:val="o"/>
+      <w:lvlJc w:val="left"/>
+      <w:pPr>
+        <w:ind w:left="5760" w:hanging="360"/>
+      </w:pPr>
+      <w:rPr>
+        <w:rFonts w:ascii="Courier New" w:hAnsi="Courier New" w:cs="Courier New" w:hint="default"/>
+      </w:rPr>
+    </w:lvl>
+    <w:lvl w:ilvl="8" w:tplc="040C0005" w:tentative="1">
+      <w:start w:val="1"/>
+      <w:numFmt w:val="bullet"/>
+      <w:lvlText w:val=""/>
+      <w:lvlJc w:val="left"/>
+      <w:pPr>
+        <w:ind w:left="6480" w:hanging="360"/>
+      </w:pPr>
+      <w:rPr>
+        <w:rFonts w:ascii="Wingdings" w:hAnsi="Wingdings" w:hint="default"/>
+      </w:rPr>
+    </w:lvl>
+  </w:abstractNum>
   <w:num w:numId="1">
-    <w:abstractNumId w:val="26"/>
+    <w:abstractNumId w:val="30"/>
   </w:num>
   <w:num w:numId="2">
-    <w:abstractNumId w:val="25"/>
+    <w:abstractNumId w:val="29"/>
   </w:num>
   <w:num w:numId="3">
-    <w:abstractNumId w:val="12"/>
+    <w:abstractNumId w:val="15"/>
   </w:num>
   <w:num w:numId="4">
     <w:abstractNumId w:val="1"/>
   </w:num>
   <w:num w:numId="5">
-    <w:abstractNumId w:val="10"/>
+    <w:abstractNumId w:val="13"/>
   </w:num>
   <w:num w:numId="6">
-    <w:abstractNumId w:val="8"/>
+    <w:abstractNumId w:val="11"/>
   </w:num>
   <w:num w:numId="7">
-    <w:abstractNumId w:val="13"/>
+    <w:abstractNumId w:val="17"/>
   </w:num>
   <w:num w:numId="8">
-    <w:abstractNumId w:val="20"/>
+    <w:abstractNumId w:val="24"/>
   </w:num>
   <w:num w:numId="9">
-    <w:abstractNumId w:val="27"/>
+    <w:abstractNumId w:val="31"/>
   </w:num>
   <w:num w:numId="10">
-    <w:abstractNumId w:val="14"/>
+    <w:abstractNumId w:val="18"/>
   </w:num>
   <w:num w:numId="11">
-    <w:abstractNumId w:val="15"/>
+    <w:abstractNumId w:val="19"/>
   </w:num>
   <w:num w:numId="12">
     <w:abstractNumId w:val="4"/>
   </w:num>
   <w:num w:numId="13">
-    <w:abstractNumId w:val="29"/>
+    <w:abstractNumId w:val="33"/>
   </w:num>
   <w:num w:numId="14">
-    <w:abstractNumId w:val="19"/>
+    <w:abstractNumId w:val="23"/>
   </w:num>
   <w:num w:numId="15">
-    <w:abstractNumId w:val="22"/>
+    <w:abstractNumId w:val="26"/>
   </w:num>
   <w:num w:numId="16">
-    <w:abstractNumId w:val="31"/>
+    <w:abstractNumId w:val="35"/>
   </w:num>
   <w:num w:numId="17">
-    <w:abstractNumId w:val="5"/>
+    <w:abstractNumId w:val="8"/>
   </w:num>
   <w:num w:numId="18">
-    <w:abstractNumId w:val="9"/>
+    <w:abstractNumId w:val="12"/>
   </w:num>
   <w:num w:numId="19">
+    <w:abstractNumId w:val="25"/>
+  </w:num>
+  <w:num w:numId="20">
+    <w:abstractNumId w:val="32"/>
+  </w:num>
+  <w:num w:numId="21">
     <w:abstractNumId w:val="21"/>
   </w:num>
-  <w:num w:numId="20">
+  <w:num w:numId="22">
     <w:abstractNumId w:val="28"/>
   </w:num>
-  <w:num w:numId="21">
-    <w:abstractNumId w:val="17"/>
-  </w:num>
-  <w:num w:numId="22">
-    <w:abstractNumId w:val="24"/>
-  </w:num>
   <w:num w:numId="23">
-    <w:abstractNumId w:val="33"/>
+    <w:abstractNumId w:val="37"/>
   </w:num>
   <w:num w:numId="24">
-    <w:abstractNumId w:val="30"/>
+    <w:abstractNumId w:val="34"/>
   </w:num>
   <w:num w:numId="25">
-    <w:abstractNumId w:val="32"/>
+    <w:abstractNumId w:val="36"/>
   </w:num>
   <w:num w:numId="26">
-    <w:abstractNumId w:val="6"/>
+    <w:abstractNumId w:val="9"/>
   </w:num>
   <w:num w:numId="27">
     <w:abstractNumId w:val="0"/>
   </w:num>
   <w:num w:numId="28">
-    <w:abstractNumId w:val="16"/>
+    <w:abstractNumId w:val="20"/>
   </w:num>
   <w:num w:numId="29">
-    <w:abstractNumId w:val="11"/>
+    <w:abstractNumId w:val="14"/>
   </w:num>
   <w:num w:numId="30">
-    <w:abstractNumId w:val="23"/>
+    <w:abstractNumId w:val="27"/>
   </w:num>
   <w:num w:numId="31">
-    <w:abstractNumId w:val="18"/>
+    <w:abstractNumId w:val="22"/>
   </w:num>
   <w:num w:numId="32">
     <w:abstractNumId w:val="2"/>
@@ -8071,7 +9433,22 @@
     <w:abstractNumId w:val="3"/>
   </w:num>
   <w:num w:numId="34">
+    <w:abstractNumId w:val="10"/>
+  </w:num>
+  <w:num w:numId="35">
     <w:abstractNumId w:val="7"/>
+  </w:num>
+  <w:num w:numId="36">
+    <w:abstractNumId w:val="6"/>
+  </w:num>
+  <w:num w:numId="37">
+    <w:abstractNumId w:val="38"/>
+  </w:num>
+  <w:num w:numId="38">
+    <w:abstractNumId w:val="16"/>
+  </w:num>
+  <w:num w:numId="39">
+    <w:abstractNumId w:val="5"/>
   </w:num>
 </w:numbering>
 </file>

</xml_diff>